<commit_message>
modified ER diagram to make some entities characteristic
</commit_message>
<xml_diff>
--- a/lab1/docs/report.docx
+++ b/lab1/docs/report.docx
@@ -4,7 +4,7 @@
   <w:body>
     <w:p>
       <w:pPr>
-        <w:pStyle w:val="819"/>
+        <w:pStyle w:val="837"/>
         <w:ind w:right="24"/>
         <w:jc w:val="center"/>
         <w:shd w:val="clear" w:color="auto" w:fill="ffffff"/>
@@ -45,7 +45,7 @@
     </w:p>
     <w:p>
       <w:pPr>
-        <w:pStyle w:val="819"/>
+        <w:pStyle w:val="837"/>
         <w:ind w:right="24"/>
         <w:jc w:val="center"/>
         <w:shd w:val="clear" w:color="auto" w:fill="ffffff"/>
@@ -85,7 +85,7 @@
     </w:p>
     <w:p>
       <w:pPr>
-        <w:pStyle w:val="819"/>
+        <w:pStyle w:val="837"/>
         <w:jc w:val="center"/>
         <w:shd w:val="clear" w:color="auto" w:fill="ffffff"/>
         <w:tabs>
@@ -123,7 +123,7 @@
     </w:p>
     <w:p>
       <w:pPr>
-        <w:pStyle w:val="819"/>
+        <w:pStyle w:val="837"/>
         <w:jc w:val="center"/>
         <w:shd w:val="clear" w:color="auto" w:fill="ffffff"/>
         <w:tabs>
@@ -161,7 +161,7 @@
     </w:p>
     <w:p>
       <w:pPr>
-        <w:pStyle w:val="819"/>
+        <w:pStyle w:val="837"/>
         <w:ind w:firstLine="181"/>
         <w:jc w:val="center"/>
         <w:shd w:val="clear" w:color="auto" w:fill="ffffff"/>
@@ -207,7 +207,7 @@
     </w:p>
     <w:p>
       <w:pPr>
-        <w:pStyle w:val="819"/>
+        <w:pStyle w:val="837"/>
         <w:ind w:firstLine="181"/>
         <w:jc w:val="center"/>
         <w:shd w:val="clear" w:color="auto" w:fill="ffffff"/>
@@ -244,7 +244,7 @@
     </w:p>
     <w:p>
       <w:pPr>
-        <w:pStyle w:val="819"/>
+        <w:pStyle w:val="837"/>
         <w:jc w:val="center"/>
         <w:shd w:val="clear" w:color="auto" w:fill="ffffff"/>
         <w:tabs>
@@ -285,7 +285,7 @@
     </w:p>
     <w:p>
       <w:pPr>
-        <w:pStyle w:val="819"/>
+        <w:pStyle w:val="837"/>
         <w:jc w:val="center"/>
         <w:shd w:val="clear" w:color="auto" w:fill="ffffff"/>
         <w:tabs>
@@ -327,7 +327,7 @@
     </w:p>
     <w:p>
       <w:pPr>
-        <w:pStyle w:val="819"/>
+        <w:pStyle w:val="837"/>
         <w:tabs>
           <w:tab w:val="left" w:pos="708" w:leader="none"/>
           <w:tab w:val="left" w:pos="1416" w:leader="none"/>
@@ -360,7 +360,7 @@
     </w:p>
     <w:p>
       <w:pPr>
-        <w:pStyle w:val="819"/>
+        <w:pStyle w:val="837"/>
         <w:tabs>
           <w:tab w:val="left" w:pos="708" w:leader="none"/>
           <w:tab w:val="left" w:pos="1416" w:leader="none"/>
@@ -393,7 +393,7 @@
     </w:p>
     <w:p>
       <w:pPr>
-        <w:pStyle w:val="819"/>
+        <w:pStyle w:val="837"/>
         <w:ind w:left="6481"/>
         <w:tabs>
           <w:tab w:val="left" w:pos="708" w:leader="none"/>
@@ -427,7 +427,7 @@
     </w:p>
     <w:p>
       <w:pPr>
-        <w:pStyle w:val="819"/>
+        <w:pStyle w:val="837"/>
         <w:jc w:val="center"/>
         <w:spacing w:before="5"/>
         <w:shd w:val="clear" w:color="auto" w:fill="ffffff"/>
@@ -478,7 +478,7 @@
     </w:p>
     <w:p>
       <w:pPr>
-        <w:pStyle w:val="819"/>
+        <w:pStyle w:val="837"/>
         <w:jc w:val="center"/>
         <w:spacing w:before="5"/>
         <w:shd w:val="clear" w:color="auto" w:fill="ffffff"/>
@@ -529,7 +529,7 @@
     </w:p>
     <w:p>
       <w:pPr>
-        <w:pStyle w:val="819"/>
+        <w:pStyle w:val="837"/>
         <w:jc w:val="center"/>
         <w:spacing w:before="5"/>
         <w:shd w:val="clear" w:color="auto" w:fill="ffffff"/>
@@ -566,7 +566,7 @@
     </w:p>
     <w:p>
       <w:pPr>
-        <w:pStyle w:val="819"/>
+        <w:pStyle w:val="837"/>
         <w:jc w:val="center"/>
         <w:spacing w:before="5"/>
         <w:shd w:val="clear" w:color="auto" w:fill="ffffff"/>
@@ -618,7 +618,7 @@
     </w:p>
     <w:p>
       <w:pPr>
-        <w:pStyle w:val="819"/>
+        <w:pStyle w:val="837"/>
         <w:jc w:val="center"/>
         <w:spacing w:before="5"/>
         <w:shd w:val="clear" w:color="auto" w:fill="ffffff"/>
@@ -670,7 +670,7 @@
     </w:p>
     <w:p>
       <w:pPr>
-        <w:pStyle w:val="819"/>
+        <w:pStyle w:val="837"/>
         <w:ind w:left="6481"/>
         <w:spacing w:before="5"/>
         <w:shd w:val="clear" w:color="auto" w:fill="ffffff"/>
@@ -706,7 +706,7 @@
     </w:p>
     <w:p>
       <w:pPr>
-        <w:pStyle w:val="819"/>
+        <w:pStyle w:val="837"/>
         <w:ind w:firstLine="181"/>
         <w:jc w:val="right"/>
         <w:spacing w:before="5"/>
@@ -743,7 +743,7 @@
     </w:p>
     <w:p>
       <w:pPr>
-        <w:pStyle w:val="819"/>
+        <w:pStyle w:val="837"/>
         <w:ind w:firstLine="181"/>
         <w:jc w:val="right"/>
         <w:spacing w:before="5"/>
@@ -780,7 +780,7 @@
     </w:p>
     <w:p>
       <w:pPr>
-        <w:pStyle w:val="819"/>
+        <w:pStyle w:val="837"/>
         <w:ind w:firstLine="181"/>
         <w:jc w:val="right"/>
         <w:spacing w:before="5"/>
@@ -817,7 +817,7 @@
     </w:p>
     <w:p>
       <w:pPr>
-        <w:pStyle w:val="819"/>
+        <w:pStyle w:val="837"/>
         <w:ind w:firstLine="181"/>
         <w:jc w:val="right"/>
         <w:spacing w:before="5"/>
@@ -899,7 +899,7 @@
     </w:p>
     <w:p>
       <w:pPr>
-        <w:pStyle w:val="819"/>
+        <w:pStyle w:val="837"/>
         <w:ind w:left="4320" w:hanging="4320"/>
         <w:jc w:val="center"/>
         <w:spacing w:before="5"/>
@@ -936,7 +936,7 @@
     </w:p>
     <w:p>
       <w:pPr>
-        <w:pStyle w:val="819"/>
+        <w:pStyle w:val="837"/>
         <w:ind w:left="6481"/>
         <w:jc w:val="right"/>
         <w:spacing w:before="5"/>
@@ -985,7 +985,7 @@
     </w:p>
     <w:p>
       <w:pPr>
-        <w:pStyle w:val="819"/>
+        <w:pStyle w:val="837"/>
         <w:ind w:left="6481"/>
         <w:jc w:val="right"/>
         <w:spacing w:before="5"/>
@@ -1063,7 +1063,7 @@
     </w:p>
     <w:p>
       <w:pPr>
-        <w:pStyle w:val="819"/>
+        <w:pStyle w:val="837"/>
         <w:ind w:left="6481"/>
         <w:jc w:val="right"/>
         <w:spacing w:before="5"/>
@@ -1119,7 +1119,7 @@
     </w:p>
     <w:p>
       <w:pPr>
-        <w:pStyle w:val="819"/>
+        <w:pStyle w:val="837"/>
         <w:ind w:left="6481"/>
         <w:jc w:val="right"/>
         <w:spacing w:before="5"/>
@@ -1159,7 +1159,7 @@
     </w:p>
     <w:p>
       <w:pPr>
-        <w:pStyle w:val="819"/>
+        <w:pStyle w:val="837"/>
         <w:ind w:left="6481"/>
         <w:jc w:val="right"/>
         <w:spacing w:before="5"/>
@@ -1238,7 +1238,7 @@
     </w:p>
     <w:p>
       <w:pPr>
-        <w:pStyle w:val="819"/>
+        <w:pStyle w:val="837"/>
         <w:jc w:val="both"/>
         <w:spacing w:before="5"/>
         <w:shd w:val="clear" w:color="auto" w:fill="ffffff"/>
@@ -1274,7 +1274,7 @@
     </w:p>
     <w:p>
       <w:pPr>
-        <w:pStyle w:val="819"/>
+        <w:pStyle w:val="837"/>
         <w:jc w:val="both"/>
         <w:spacing w:before="5"/>
         <w:shd w:val="clear" w:color="auto" w:fill="ffffff"/>
@@ -1383,7 +1383,7 @@
     </w:p>
     <w:p>
       <w:pPr>
-        <w:pStyle w:val="820"/>
+        <w:pStyle w:val="838"/>
         <w:jc w:val="center"/>
         <w:rPr>
           <w:lang w:val="en-US"/>
@@ -1446,10 +1446,11 @@
           <w:rFonts w:ascii="Times New Roman" w:hAnsi="Times New Roman" w:cs="Times New Roman"/>
         </w:rPr>
       </w:r>
+      <w:r/>
     </w:p>
     <w:p>
       <w:pPr>
-        <w:pStyle w:val="824"/>
+        <w:pStyle w:val="842"/>
         <w:numPr>
           <w:ilvl w:val="0"/>
           <w:numId w:val="2"/>
@@ -1483,10 +1484,11 @@
           <w:szCs w:val="22"/>
         </w:rPr>
       </w:r>
+      <w:r/>
     </w:p>
     <w:p>
       <w:pPr>
-        <w:pStyle w:val="824"/>
+        <w:pStyle w:val="842"/>
         <w:numPr>
           <w:ilvl w:val="0"/>
           <w:numId w:val="2"/>
@@ -1520,10 +1522,11 @@
           <w:szCs w:val="22"/>
         </w:rPr>
       </w:r>
+      <w:r/>
     </w:p>
     <w:p>
       <w:pPr>
-        <w:pStyle w:val="824"/>
+        <w:pStyle w:val="842"/>
         <w:numPr>
           <w:ilvl w:val="0"/>
           <w:numId w:val="2"/>
@@ -1557,10 +1560,11 @@
           <w:szCs w:val="22"/>
         </w:rPr>
       </w:r>
+      <w:r/>
     </w:p>
     <w:p>
       <w:pPr>
-        <w:pStyle w:val="824"/>
+        <w:pStyle w:val="842"/>
         <w:numPr>
           <w:ilvl w:val="0"/>
           <w:numId w:val="2"/>
@@ -1594,10 +1598,11 @@
           <w:szCs w:val="22"/>
         </w:rPr>
       </w:r>
+      <w:r/>
     </w:p>
     <w:p>
       <w:pPr>
-        <w:pStyle w:val="824"/>
+        <w:pStyle w:val="842"/>
         <w:numPr>
           <w:ilvl w:val="0"/>
           <w:numId w:val="2"/>
@@ -1631,6 +1636,7 @@
           <w:szCs w:val="22"/>
         </w:rPr>
       </w:r>
+      <w:r/>
     </w:p>
     <w:p>
       <w:pPr>
@@ -1665,6 +1671,7 @@
           <w:szCs w:val="24"/>
         </w:rPr>
       </w:r>
+      <w:r/>
     </w:p>
     <w:p>
       <w:pPr>
@@ -1689,7 +1696,7 @@
           <w:color w:val="000000"/>
           <w:sz w:val="24"/>
         </w:rPr>
-        <w:t xml:space="preserve">«На вопрос Пула не очень-то легко было ответить. Они отрезаны от Земли. Собственно, само по себе это еще не угрожало безопасности корабля, и можно найти много способов восстановить связь. На худой конец - жестко зафиксировать антенну и наводить на Землю сам</w:t>
+        <w:t xml:space="preserve">«</w:t>
       </w:r>
       <w:r>
         <w:rPr>
@@ -1697,28 +1704,15 @@
           <w:color w:val="000000"/>
           <w:sz w:val="24"/>
         </w:rPr>
+        <w:t xml:space="preserve">На вопрос Пула не очень-то легко было ответить. Они отрезаны от Земли. Собственно, само по себе это еще не угрожало безопасности корабля, и можно найти много способов восстановить связь. На худой конец - жестко зафиксировать антенну и наводить на Землю сам</w:t>
+      </w:r>
+      <w:r>
+        <w:rPr>
+          <w:rFonts w:ascii="Times New Roman" w:hAnsi="Times New Roman" w:eastAsia="Times New Roman" w:cs="Times New Roman"/>
+          <w:color w:val="000000"/>
+          <w:sz w:val="24"/>
+        </w:rPr>
         <w:t xml:space="preserve"> корабль. Задача чертовски трудная и на завершающем этапе полета доставила бы им кучу лишних хлопот, но это все же можно сделать, если все остальные попытки сорвутся.»</w:t>
-      </w:r>
-      <w:r>
-        <w:rPr>
-          <w:rFonts w:ascii="Times New Roman" w:hAnsi="Times New Roman" w:cs="Times New Roman"/>
-        </w:rPr>
-      </w:r>
-      <w:r>
-        <w:rPr>
-          <w:rFonts w:ascii="Times New Roman" w:hAnsi="Times New Roman" w:cs="Times New Roman"/>
-          <w:b/>
-          <w:sz w:val="28"/>
-          <w:lang w:eastAsia="ru-RU"/>
-        </w:rPr>
-      </w:r>
-      <w:r>
-        <w:rPr>
-          <w:rFonts w:ascii="Times New Roman" w:hAnsi="Times New Roman" w:cs="Times New Roman"/>
-          <w:b/>
-          <w:sz w:val="28"/>
-          <w:lang w:eastAsia="ru-RU"/>
-        </w:rPr>
       </w:r>
       <w:r>
         <w:rPr>
@@ -1726,6 +1720,7 @@
           <w:sz w:val="24"/>
         </w:rPr>
       </w:r>
+      <w:r/>
     </w:p>
     <w:p>
       <w:pPr>
@@ -1752,7 +1747,7 @@
           <w:sz w:val="24"/>
           <w:szCs w:val="24"/>
         </w:rPr>
-        <w:t xml:space="preserve">Речь идет о ситуации на борту корабля, который отрезан от Земли. На борту корабля есть люди, у которых есть национальность и происхождение. У корабля и людей есть относительное расположение в пространстве(координаты). Корабли бывают разных типов – космические и т.д. Чтобы  восстановить связь с Землей, можно попробовать жестко зафиксировать  антенну и наводить ее на Землю, но это достаточно сложная задача,  которая может привести к лишним хлопотам на заве</w:t>
+        <w:t xml:space="preserve">Речь идет о ситуации на борту корабля, который отрезан от Земли. На борту корабля есть люди, у которых есть национальность и происхождение. У корабля и людей есть относительное расположение в пространст</w:t>
       </w:r>
       <w:r>
         <w:rPr>
@@ -1760,16 +1755,7 @@
           <w:sz w:val="24"/>
           <w:szCs w:val="24"/>
         </w:rPr>
-        <w:t xml:space="preserve">ршающем этапе полета. Сл-но, у людей есть проблемы. И у корабля есть «поломки» (всё troubles). У корабля есть модули. Антенна – модуль корабля.</w:t>
-      </w:r>
-      <w:r>
-        <w:rPr>
-          <w:rFonts w:ascii="Times New Roman" w:hAnsi="Times New Roman" w:cs="Times New Roman"/>
-          <w:b/>
-          <w:sz w:val="32"/>
-          <w:szCs w:val="24"/>
-          <w:lang w:eastAsia="ru-RU"/>
-        </w:rPr>
+        <w:t xml:space="preserve">ве(координаты). Корабли бывают разных типов – космические и т.д. Чтобы  восстановить связь с Землей, можно попробовать жестко зафиксировать  антенну и наводить ее на Землю, но это достаточно сложная задача,  которая может привести к лишним хлопотам на заве</w:t>
       </w:r>
       <w:r>
         <w:rPr>
@@ -1777,20 +1763,7 @@
           <w:sz w:val="24"/>
           <w:szCs w:val="24"/>
         </w:rPr>
-      </w:r>
-      <w:r>
-        <w:rPr>
-          <w:rFonts w:ascii="Times New Roman" w:hAnsi="Times New Roman" w:cs="Times New Roman"/>
-          <w:b/>
-          <w:sz w:val="28"/>
-        </w:rPr>
-      </w:r>
-      <w:r>
-        <w:rPr>
-          <w:rFonts w:ascii="Times New Roman" w:hAnsi="Times New Roman" w:cs="Times New Roman"/>
-          <w:b/>
-          <w:sz w:val="28"/>
-        </w:rPr>
+        <w:t xml:space="preserve">ршающем этапе полета. Сл-но, у людей есть проблемы. И у корабля есть «поломки» (всё troubles). У корабля есть модули. Антенна – модуль корабля.</w:t>
       </w:r>
       <w:r>
         <w:rPr>
@@ -1801,6 +1774,7 @@
           <w:szCs w:val="32"/>
         </w:rPr>
       </w:r>
+      <w:r/>
     </w:p>
     <w:p>
       <w:pPr>
@@ -1832,6 +1806,7 @@
           <w:szCs w:val="28"/>
         </w:rPr>
       </w:r>
+      <w:r/>
     </w:p>
     <w:p>
       <w:pPr>
@@ -1864,10 +1839,11 @@
           <w:highlight w:val="none"/>
         </w:rPr>
       </w:r>
+      <w:r/>
     </w:p>
     <w:p>
       <w:pPr>
-        <w:pStyle w:val="824"/>
+        <w:pStyle w:val="842"/>
         <w:numPr>
           <w:ilvl w:val="0"/>
           <w:numId w:val="7"/>
@@ -1913,10 +1889,11 @@
           <w:bCs w:val="0"/>
         </w:rPr>
       </w:r>
+      <w:r/>
     </w:p>
     <w:p>
       <w:pPr>
-        <w:pStyle w:val="824"/>
+        <w:pStyle w:val="842"/>
         <w:numPr>
           <w:ilvl w:val="0"/>
           <w:numId w:val="7"/>
@@ -1960,52 +1937,17 @@
           <w:highlight w:val="none"/>
         </w:rPr>
       </w:r>
+      <w:r/>
     </w:p>
     <w:p>
       <w:pPr>
-        <w:ind w:left="0" w:firstLine="0"/>
-        <w:rPr>
-          <w:rFonts w:ascii="Times New Roman" w:hAnsi="Times New Roman" w:cs="Times New Roman"/>
-          <w:b w:val="0"/>
-          <w:bCs w:val="0"/>
-          <w:sz w:val="28"/>
-          <w:szCs w:val="28"/>
-          <w:highlight w:val="none"/>
-        </w:rPr>
-      </w:pPr>
-      <w:r>
-        <w:rPr>
-          <w:rFonts w:ascii="Times New Roman" w:hAnsi="Times New Roman" w:cs="Times New Roman"/>
-          <w:b w:val="0"/>
-          <w:bCs w:val="0"/>
-          <w:sz w:val="28"/>
-          <w:highlight w:val="none"/>
-        </w:rPr>
-        <w:t xml:space="preserve">Ассоциации:</w:t>
-      </w:r>
-      <w:r>
-        <w:rPr>
-          <w:rFonts w:ascii="Times New Roman" w:hAnsi="Times New Roman" w:cs="Times New Roman"/>
-          <w:b w:val="0"/>
-          <w:bCs w:val="0"/>
-          <w:sz w:val="28"/>
-          <w:highlight w:val="none"/>
-        </w:rPr>
-      </w:r>
-    </w:p>
-    <w:p>
-      <w:pPr>
-        <w:pStyle w:val="824"/>
+        <w:pStyle w:val="842"/>
         <w:numPr>
           <w:ilvl w:val="0"/>
-          <w:numId w:val="8"/>
+          <w:numId w:val="11"/>
         </w:numPr>
         <w:rPr>
           <w:rFonts w:ascii="Times New Roman" w:hAnsi="Times New Roman" w:cs="Times New Roman"/>
-          <w:b w:val="0"/>
-          <w:bCs w:val="0"/>
-          <w:sz w:val="28"/>
-          <w:szCs w:val="28"/>
         </w:rPr>
       </w:pPr>
       <w:r>
@@ -2018,7 +1960,7 @@
           <w:sz w:val="28"/>
           <w:highlight w:val="none"/>
         </w:rPr>
-        <w:t xml:space="preserve">Место</w:t>
+        <w:t xml:space="preserve">Национальность</w:t>
       </w:r>
       <w:r>
         <w:rPr>
@@ -2028,7 +1970,7 @@
           <w:sz w:val="28"/>
           <w:highlight w:val="none"/>
         </w:rPr>
-        <w:t xml:space="preserve"> – корабль-человек</w:t>
+        <w:t xml:space="preserve"> – национальность</w:t>
       </w:r>
       <w:r>
         <w:rPr>
@@ -2036,13 +1978,74 @@
           <w:b w:val="0"/>
           <w:bCs w:val="0"/>
           <w:sz w:val="28"/>
+          <w:szCs w:val="28"/>
+        </w:rPr>
+      </w:r>
+      <w:r/>
+      <w:r>
+        <w:rPr>
+          <w:rFonts w:ascii="Times New Roman" w:hAnsi="Times New Roman" w:cs="Times New Roman"/>
+          <w:b w:val="0"/>
+          <w:bCs w:val="0"/>
+          <w:sz w:val="28"/>
           <w:highlight w:val="none"/>
+        </w:rPr>
+      </w:r>
+      <w:r>
+        <w:rPr>
+          <w:rFonts w:ascii="Times New Roman" w:hAnsi="Times New Roman" w:cs="Times New Roman"/>
+          <w:b w:val="0"/>
+          <w:bCs w:val="0"/>
+          <w:sz w:val="28"/>
+          <w:highlight w:val="none"/>
+        </w:rPr>
+      </w:r>
+      <w:r>
+        <w:rPr>
+          <w:rFonts w:ascii="Times New Roman" w:hAnsi="Times New Roman" w:cs="Times New Roman"/>
+          <w:b w:val="0"/>
+          <w:bCs w:val="0"/>
+          <w:sz w:val="28"/>
+          <w:szCs w:val="28"/>
         </w:rPr>
       </w:r>
     </w:p>
     <w:p>
       <w:pPr>
-        <w:pStyle w:val="824"/>
+        <w:ind w:left="0" w:firstLine="0"/>
+        <w:rPr>
+          <w:rFonts w:ascii="Times New Roman" w:hAnsi="Times New Roman" w:cs="Times New Roman"/>
+          <w:b w:val="0"/>
+          <w:bCs w:val="0"/>
+          <w:sz w:val="28"/>
+          <w:szCs w:val="28"/>
+          <w:highlight w:val="none"/>
+        </w:rPr>
+      </w:pPr>
+      <w:r>
+        <w:rPr>
+          <w:rFonts w:ascii="Times New Roman" w:hAnsi="Times New Roman" w:cs="Times New Roman"/>
+          <w:b w:val="0"/>
+          <w:bCs w:val="0"/>
+          <w:sz w:val="28"/>
+          <w:highlight w:val="none"/>
+        </w:rPr>
+        <w:t xml:space="preserve">Ассоциации:</w:t>
+      </w:r>
+      <w:r>
+        <w:rPr>
+          <w:rFonts w:ascii="Times New Roman" w:hAnsi="Times New Roman" w:cs="Times New Roman"/>
+          <w:b w:val="0"/>
+          <w:bCs w:val="0"/>
+          <w:sz w:val="28"/>
+          <w:highlight w:val="none"/>
+        </w:rPr>
+      </w:r>
+      <w:r/>
+    </w:p>
+    <w:p>
+      <w:pPr>
+        <w:pStyle w:val="842"/>
         <w:numPr>
           <w:ilvl w:val="0"/>
           <w:numId w:val="8"/>
@@ -2065,7 +2068,7 @@
           <w:sz w:val="28"/>
           <w:highlight w:val="none"/>
         </w:rPr>
-        <w:t xml:space="preserve">Проблемы</w:t>
+        <w:t xml:space="preserve">Место</w:t>
       </w:r>
       <w:r>
         <w:rPr>
@@ -2075,7 +2078,7 @@
           <w:sz w:val="28"/>
           <w:highlight w:val="none"/>
         </w:rPr>
-        <w:t xml:space="preserve">_корабля – корабль-проблемы</w:t>
+        <w:t xml:space="preserve"> – корабль-человек</w:t>
       </w:r>
       <w:r>
         <w:rPr>
@@ -2086,10 +2089,11 @@
           <w:highlight w:val="none"/>
         </w:rPr>
       </w:r>
+      <w:r/>
     </w:p>
     <w:p>
       <w:pPr>
-        <w:pStyle w:val="824"/>
+        <w:pStyle w:val="842"/>
         <w:numPr>
           <w:ilvl w:val="0"/>
           <w:numId w:val="8"/>
@@ -2112,7 +2116,7 @@
           <w:sz w:val="28"/>
           <w:highlight w:val="none"/>
         </w:rPr>
-        <w:t xml:space="preserve">Проблемы_человека</w:t>
+        <w:t xml:space="preserve">Проблемы</w:t>
       </w:r>
       <w:r>
         <w:rPr>
@@ -2122,7 +2126,7 @@
           <w:sz w:val="28"/>
           <w:highlight w:val="none"/>
         </w:rPr>
-        <w:t xml:space="preserve"> </w:t>
+        <w:t xml:space="preserve">_корабля – корабль-проблемы</w:t>
       </w:r>
       <w:r>
         <w:rPr>
@@ -2132,67 +2136,15 @@
           <w:sz w:val="28"/>
           <w:highlight w:val="none"/>
         </w:rPr>
-        <w:t xml:space="preserve">–</w:t>
       </w:r>
       <w:r/>
-      <w:r>
-        <w:rPr>
-          <w:rFonts w:ascii="Times New Roman" w:hAnsi="Times New Roman" w:cs="Times New Roman"/>
-          <w:b w:val="0"/>
-          <w:bCs w:val="0"/>
-          <w:sz w:val="28"/>
-          <w:highlight w:val="none"/>
-        </w:rPr>
-        <w:t xml:space="preserve"> человек-проблемы</w:t>
-      </w:r>
-      <w:r>
-        <w:rPr>
-          <w:rFonts w:ascii="Times New Roman" w:hAnsi="Times New Roman" w:cs="Times New Roman"/>
-          <w:b w:val="0"/>
-          <w:bCs w:val="0"/>
-          <w:sz w:val="28"/>
-          <w:highlight w:val="none"/>
-        </w:rPr>
-      </w:r>
     </w:p>
     <w:p>
       <w:pPr>
-        <w:ind w:left="0" w:firstLine="0"/>
-        <w:rPr>
-          <w:rFonts w:ascii="Times New Roman" w:hAnsi="Times New Roman" w:cs="Times New Roman"/>
-          <w:b w:val="0"/>
-          <w:bCs w:val="0"/>
-          <w:sz w:val="28"/>
-          <w:szCs w:val="28"/>
-          <w:highlight w:val="none"/>
-        </w:rPr>
-      </w:pPr>
-      <w:r>
-        <w:rPr>
-          <w:rFonts w:ascii="Times New Roman" w:hAnsi="Times New Roman" w:cs="Times New Roman"/>
-          <w:b w:val="0"/>
-          <w:bCs w:val="0"/>
-          <w:sz w:val="28"/>
-          <w:highlight w:val="none"/>
-        </w:rPr>
-        <w:t xml:space="preserve">Характеристики:</w:t>
-      </w:r>
-      <w:r>
-        <w:rPr>
-          <w:rFonts w:ascii="Times New Roman" w:hAnsi="Times New Roman" w:cs="Times New Roman"/>
-          <w:b w:val="0"/>
-          <w:bCs w:val="0"/>
-          <w:sz w:val="28"/>
-          <w:highlight w:val="none"/>
-        </w:rPr>
-      </w:r>
-    </w:p>
-    <w:p>
-      <w:pPr>
-        <w:pStyle w:val="824"/>
+        <w:pStyle w:val="842"/>
         <w:numPr>
           <w:ilvl w:val="0"/>
-          <w:numId w:val="9"/>
+          <w:numId w:val="8"/>
         </w:numPr>
         <w:rPr>
           <w:rFonts w:ascii="Times New Roman" w:hAnsi="Times New Roman" w:cs="Times New Roman"/>
@@ -2212,7 +2164,7 @@
           <w:sz w:val="28"/>
           <w:highlight w:val="none"/>
         </w:rPr>
-        <w:t xml:space="preserve">Происхождение человека</w:t>
+        <w:t xml:space="preserve">Проблемы_человека</w:t>
       </w:r>
       <w:r>
         <w:rPr>
@@ -2222,7 +2174,7 @@
           <w:sz w:val="28"/>
           <w:highlight w:val="none"/>
         </w:rPr>
-        <w:t xml:space="preserve"> – id, страна, город, тип_правления</w:t>
+        <w:t xml:space="preserve"> </w:t>
       </w:r>
       <w:r>
         <w:rPr>
@@ -2232,11 +2184,65 @@
           <w:sz w:val="28"/>
           <w:highlight w:val="none"/>
         </w:rPr>
-      </w:r>
+        <w:t xml:space="preserve">–</w:t>
+      </w:r>
+      <w:r>
+        <w:rPr>
+          <w:rFonts w:ascii="Times New Roman" w:hAnsi="Times New Roman" w:cs="Times New Roman"/>
+          <w:b w:val="0"/>
+          <w:bCs w:val="0"/>
+          <w:sz w:val="28"/>
+          <w:highlight w:val="none"/>
+        </w:rPr>
+        <w:t xml:space="preserve"> человек-проблемы</w:t>
+      </w:r>
+      <w:r>
+        <w:rPr>
+          <w:rFonts w:ascii="Times New Roman" w:hAnsi="Times New Roman" w:cs="Times New Roman"/>
+          <w:b w:val="0"/>
+          <w:bCs w:val="0"/>
+          <w:sz w:val="28"/>
+          <w:highlight w:val="none"/>
+        </w:rPr>
+      </w:r>
+      <w:r/>
     </w:p>
     <w:p>
       <w:pPr>
-        <w:pStyle w:val="824"/>
+        <w:ind w:left="0" w:firstLine="0"/>
+        <w:rPr>
+          <w:rFonts w:ascii="Times New Roman" w:hAnsi="Times New Roman" w:cs="Times New Roman"/>
+          <w:b w:val="0"/>
+          <w:bCs w:val="0"/>
+          <w:sz w:val="28"/>
+          <w:szCs w:val="28"/>
+          <w:highlight w:val="none"/>
+        </w:rPr>
+      </w:pPr>
+      <w:r>
+        <w:rPr>
+          <w:rFonts w:ascii="Times New Roman" w:hAnsi="Times New Roman" w:cs="Times New Roman"/>
+          <w:b w:val="0"/>
+          <w:bCs w:val="0"/>
+          <w:sz w:val="28"/>
+          <w:highlight w:val="none"/>
+        </w:rPr>
+        <w:t xml:space="preserve">Характеристики:</w:t>
+      </w:r>
+      <w:r>
+        <w:rPr>
+          <w:rFonts w:ascii="Times New Roman" w:hAnsi="Times New Roman" w:cs="Times New Roman"/>
+          <w:b w:val="0"/>
+          <w:bCs w:val="0"/>
+          <w:sz w:val="28"/>
+          <w:highlight w:val="none"/>
+        </w:rPr>
+      </w:r>
+      <w:r/>
+    </w:p>
+    <w:p>
+      <w:pPr>
+        <w:pStyle w:val="842"/>
         <w:numPr>
           <w:ilvl w:val="0"/>
           <w:numId w:val="9"/>
@@ -2259,7 +2265,7 @@
           <w:sz w:val="28"/>
           <w:highlight w:val="none"/>
         </w:rPr>
-        <w:t xml:space="preserve">Национальность</w:t>
+        <w:t xml:space="preserve">Происхождение человека</w:t>
       </w:r>
       <w:r>
         <w:rPr>
@@ -2269,7 +2275,7 @@
           <w:sz w:val="28"/>
           <w:highlight w:val="none"/>
         </w:rPr>
-        <w:t xml:space="preserve"> – национальность</w:t>
+        <w:t xml:space="preserve"> – id, страна, город, тип_правления</w:t>
       </w:r>
       <w:r>
         <w:rPr>
@@ -2280,10 +2286,11 @@
           <w:highlight w:val="none"/>
         </w:rPr>
       </w:r>
+      <w:r/>
     </w:p>
     <w:p>
       <w:pPr>
-        <w:pStyle w:val="824"/>
+        <w:pStyle w:val="842"/>
         <w:numPr>
           <w:ilvl w:val="0"/>
           <w:numId w:val="9"/>
@@ -2316,7 +2323,7 @@
           <w:sz w:val="28"/>
           <w:highlight w:val="none"/>
         </w:rPr>
-        <w:t xml:space="preserve"> – тип корабля</w:t>
+        <w:t xml:space="preserve"> – id, тип корабля</w:t>
       </w:r>
       <w:r>
         <w:rPr>
@@ -2326,11 +2333,13 @@
           <w:sz w:val="28"/>
           <w:highlight w:val="none"/>
         </w:rPr>
-      </w:r>
+        <w:t xml:space="preserve">, вместимость, скорость, расстояние</w:t>
+      </w:r>
+      <w:r/>
     </w:p>
     <w:p>
       <w:pPr>
-        <w:pStyle w:val="824"/>
+        <w:pStyle w:val="842"/>
         <w:numPr>
           <w:ilvl w:val="0"/>
           <w:numId w:val="9"/>
@@ -2374,6 +2383,7 @@
           <w:highlight w:val="none"/>
         </w:rPr>
       </w:r>
+      <w:r/>
     </w:p>
     <w:p>
       <w:r>
@@ -2386,12 +2396,6 @@
           <w:highlight w:val="none"/>
         </w:rPr>
         <w:t xml:space="preserve">Инфологическая модель:</w:t>
-      </w:r>
-      <w:r>
-        <w:rPr>
-          <w:sz w:val="24"/>
-          <w:szCs w:val="24"/>
-        </w:rPr>
       </w:r>
       <w:r>
         <mc:AlternateContent>
@@ -2466,7 +2470,9 @@
         </w:rPr>
       </w:r>
       <w:r/>
-      <w:r>
+    </w:p>
+    <w:p>
+      <w:pPr>
         <w:rPr>
           <w:rFonts w:ascii="Times New Roman" w:hAnsi="Times New Roman" w:cs="Times New Roman"/>
           <w:b/>
@@ -2475,8 +2481,7 @@
           <w:szCs w:val="28"/>
           <w:highlight w:val="none"/>
         </w:rPr>
-      </w:r>
-      <w:r/>
+      </w:pPr>
       <w:r>
         <w:rPr>
           <w:rFonts w:ascii="Times New Roman" w:hAnsi="Times New Roman" w:cs="Times New Roman"/>
@@ -2484,10 +2489,9 @@
           <w:bCs/>
           <w:sz w:val="28"/>
           <w:szCs w:val="28"/>
-          <w:highlight w:val="none"/>
-        </w:rPr>
-      </w:r>
-      <w:r/>
+        </w:rPr>
+        <w:t xml:space="preserve">Даталогическая модель:</w:t>
+      </w:r>
       <w:r>
         <w:rPr>
           <w:rFonts w:ascii="Times New Roman" w:hAnsi="Times New Roman" w:cs="Times New Roman"/>
@@ -2499,90 +2503,6 @@
         </w:rPr>
       </w:r>
       <w:r/>
-      <w:r>
-        <w:rPr>
-          <w:rFonts w:ascii="Times New Roman" w:hAnsi="Times New Roman" w:cs="Times New Roman"/>
-          <w:b/>
-          <w:bCs/>
-          <w:sz w:val="28"/>
-          <w:szCs w:val="28"/>
-          <w:highlight w:val="none"/>
-        </w:rPr>
-      </w:r>
-      <w:r>
-        <w:rPr>
-          <w:rFonts w:ascii="Times New Roman" w:hAnsi="Times New Roman" w:cs="Times New Roman"/>
-          <w:b/>
-          <w:bCs/>
-          <w:sz w:val="28"/>
-          <w:szCs w:val="28"/>
-          <w:highlight w:val="none"/>
-        </w:rPr>
-      </w:r>
-      <w:r>
-        <w:rPr>
-          <w:sz w:val="24"/>
-          <w:szCs w:val="24"/>
-        </w:rPr>
-      </w:r>
-    </w:p>
-    <w:p>
-      <w:pPr>
-        <w:rPr>
-          <w:rFonts w:ascii="Times New Roman" w:hAnsi="Times New Roman" w:cs="Times New Roman"/>
-          <w:b/>
-          <w:bCs/>
-          <w:sz w:val="28"/>
-          <w:szCs w:val="28"/>
-          <w:highlight w:val="none"/>
-        </w:rPr>
-      </w:pPr>
-      <w:r>
-        <w:rPr>
-          <w:rFonts w:ascii="Times New Roman" w:hAnsi="Times New Roman" w:cs="Times New Roman"/>
-          <w:b/>
-          <w:bCs/>
-          <w:sz w:val="28"/>
-          <w:szCs w:val="28"/>
-        </w:rPr>
-        <w:t xml:space="preserve">Даталогическая модель:</w:t>
-      </w:r>
-      <w:r>
-        <w:rPr>
-          <w:sz w:val="24"/>
-          <w:szCs w:val="24"/>
-        </w:rPr>
-      </w:r>
-      <w:r>
-        <w:rPr>
-          <w:rFonts w:ascii="Times New Roman" w:hAnsi="Times New Roman" w:cs="Times New Roman"/>
-          <w:b/>
-          <w:bCs/>
-          <w:sz w:val="28"/>
-          <w:szCs w:val="28"/>
-          <w:highlight w:val="none"/>
-        </w:rPr>
-      </w:r>
-      <w:r>
-        <w:rPr>
-          <w:rFonts w:ascii="Times New Roman" w:hAnsi="Times New Roman" w:cs="Times New Roman"/>
-          <w:b/>
-          <w:bCs/>
-          <w:sz w:val="28"/>
-          <w:szCs w:val="28"/>
-          <w:highlight w:val="none"/>
-        </w:rPr>
-      </w:r>
-      <w:r>
-        <w:rPr>
-          <w:rFonts w:ascii="Times New Roman" w:hAnsi="Times New Roman" w:cs="Times New Roman"/>
-          <w:b/>
-          <w:bCs/>
-          <w:sz w:val="28"/>
-          <w:szCs w:val="28"/>
-          <w:highlight w:val="none"/>
-        </w:rPr>
-      </w:r>
     </w:p>
     <w:p>
       <w:pPr>
@@ -2676,16 +2596,7 @@
           <w:highlight w:val="none"/>
         </w:rPr>
       </w:r>
-      <w:r>
-        <w:rPr>
-          <w:rFonts w:ascii="Times New Roman" w:hAnsi="Times New Roman" w:cs="Times New Roman"/>
-          <w:b/>
-          <w:bCs/>
-          <w:sz w:val="28"/>
-          <w:szCs w:val="28"/>
-          <w:highlight w:val="none"/>
-        </w:rPr>
-      </w:r>
+      <w:r/>
     </w:p>
     <w:p>
       <w:pPr>
@@ -2703,6 +2614,7 @@
           <w:highlight w:val="none"/>
         </w:rPr>
       </w:r>
+      <w:r/>
     </w:p>
     <w:p>
       <w:pPr>
@@ -2765,20 +2677,11 @@
           <w:bCs/>
           <w:color w:val="000088"/>
           <w:sz w:val="28"/>
-          <w:highlight w:val="none"/>
-        </w:rPr>
-      </w:r>
-      <w:r>
-        <w:rPr>
-          <w:rFonts w:ascii="Arial" w:hAnsi="Arial" w:eastAsia="Arial" w:cs="Arial"/>
-          <w:b/>
-          <w:bCs/>
-          <w:color w:val="000088"/>
-          <w:sz w:val="28"/>
           <w:szCs w:val="28"/>
           <w:highlight w:val="none"/>
         </w:rPr>
       </w:r>
+      <w:r/>
     </w:p>
     <w:p>
       <w:pPr>
@@ -2817,70 +2720,6 @@
           <w:highlight w:val="none"/>
         </w:rPr>
       </w:r>
-    </w:p>
-    <w:p>
-      <w:pPr>
-        <w:contextualSpacing w:val="0"/>
-        <w:ind w:left="0" w:right="0" w:firstLine="0"/>
-        <w:jc w:val="left"/>
-        <w:pageBreakBefore w:val="0"/>
-        <w:spacing w:before="0" w:after="0" w:line="280" w:lineRule="atLeast"/>
-        <w:shd w:val="clear" w:color="ffffff" w:fill="ffffff"/>
-        <w:rPr>
-          <w:rFonts w:ascii="Arial" w:hAnsi="Arial" w:eastAsia="Arial" w:cs="Arial"/>
-          <w:color w:val="000000"/>
-          <w:sz w:val="28"/>
-          <w:szCs w:val="28"/>
-          <w:highlight w:val="none"/>
-        </w:rPr>
-        <w:pBdr>
-          <w:top w:val="none" w:color="000000" w:sz="4" w:space="0"/>
-          <w:left w:val="none" w:color="000000" w:sz="4" w:space="0"/>
-          <w:bottom w:val="none" w:color="000000" w:sz="4" w:space="0"/>
-          <w:right w:val="none" w:color="000000" w:sz="4" w:space="0"/>
-        </w:pBdr>
-        <w:suppressLineNumbers w:val="0"/>
-      </w:pPr>
-      <w:r>
-        <w:rPr>
-          <w:rFonts w:ascii="Arial" w:hAnsi="Arial" w:eastAsia="Arial" w:cs="Arial"/>
-          <w:color w:val="000088"/>
-          <w:sz w:val="28"/>
-        </w:rPr>
-      </w:r>
-      <w:r>
-        <w:rPr>
-          <w:rFonts w:ascii="Arial" w:hAnsi="Arial" w:eastAsia="Arial" w:cs="Arial"/>
-          <w:color w:val="000088"/>
-          <w:sz w:val="28"/>
-        </w:rPr>
-        <w:t xml:space="preserve">CREATE</w:t>
-      </w:r>
-      <w:r>
-        <w:rPr>
-          <w:rFonts w:ascii="Arial" w:hAnsi="Arial" w:eastAsia="Arial" w:cs="Arial"/>
-          <w:color w:val="000000"/>
-          <w:sz w:val="28"/>
-        </w:rPr>
-        <w:t xml:space="preserve"> </w:t>
-      </w:r>
-      <w:r>
-        <w:rPr>
-          <w:rFonts w:ascii="Arial" w:hAnsi="Arial" w:eastAsia="Arial" w:cs="Arial"/>
-          <w:color w:val="000088"/>
-          <w:sz w:val="28"/>
-        </w:rPr>
-        <w:t xml:space="preserve">TABLE</w:t>
-      </w:r>
-      <w:r>
-        <w:rPr>
-          <w:rFonts w:ascii="Arial" w:hAnsi="Arial" w:eastAsia="Arial" w:cs="Arial"/>
-          <w:color w:val="000000"/>
-          <w:sz w:val="28"/>
-        </w:rPr>
-        <w:t xml:space="preserve"> antenna (</w:t>
-      </w:r>
-      <w:r/>
       <w:r/>
     </w:p>
     <w:p>
@@ -2898,26 +2737,34 @@
       <w:r>
         <w:rPr>
           <w:rFonts w:ascii="Arial" w:hAnsi="Arial" w:eastAsia="Arial" w:cs="Arial"/>
-          <w:color w:val="000000"/>
-          <w:sz w:val="28"/>
-        </w:rPr>
-        <w:t xml:space="preserve">    id SERIAL </w:t>
-      </w:r>
-      <w:r>
-        <w:rPr>
-          <w:rFonts w:ascii="Arial" w:hAnsi="Arial" w:eastAsia="Arial" w:cs="Arial"/>
           <w:color w:val="000088"/>
           <w:sz w:val="28"/>
         </w:rPr>
-        <w:t xml:space="preserve">PRIMARY</w:t>
-      </w:r>
-      <w:r>
-        <w:rPr>
-          <w:rFonts w:ascii="Arial" w:hAnsi="Arial" w:eastAsia="Arial" w:cs="Arial"/>
-          <w:color w:val="000000"/>
-          <w:sz w:val="28"/>
-        </w:rPr>
-        <w:t xml:space="preserve"> KEY,</w:t>
+        <w:t xml:space="preserve">CREATE</w:t>
+      </w:r>
+      <w:r>
+        <w:rPr>
+          <w:rFonts w:ascii="Arial" w:hAnsi="Arial" w:eastAsia="Arial" w:cs="Arial"/>
+          <w:color w:val="000000"/>
+          <w:sz w:val="28"/>
+        </w:rPr>
+        <w:t xml:space="preserve"> </w:t>
+      </w:r>
+      <w:r>
+        <w:rPr>
+          <w:rFonts w:ascii="Arial" w:hAnsi="Arial" w:eastAsia="Arial" w:cs="Arial"/>
+          <w:color w:val="000088"/>
+          <w:sz w:val="28"/>
+        </w:rPr>
+        <w:t xml:space="preserve">TABLE</w:t>
+      </w:r>
+      <w:r>
+        <w:rPr>
+          <w:rFonts w:ascii="Arial" w:hAnsi="Arial" w:eastAsia="Arial" w:cs="Arial"/>
+          <w:color w:val="000000"/>
+          <w:sz w:val="28"/>
+        </w:rPr>
+        <w:t xml:space="preserve"> antenna (</w:t>
       </w:r>
       <w:r/>
     </w:p>
@@ -2939,23 +2786,23 @@
           <w:color w:val="000000"/>
           <w:sz w:val="28"/>
         </w:rPr>
-        <w:t xml:space="preserve">    durability </w:t>
-      </w:r>
-      <w:r>
-        <w:rPr>
-          <w:rFonts w:ascii="Arial" w:hAnsi="Arial" w:eastAsia="Arial" w:cs="Arial"/>
-          <w:color w:val="660066"/>
-          <w:sz w:val="28"/>
-        </w:rPr>
-        <w:t xml:space="preserve">INTEGER</w:t>
-      </w:r>
-      <w:r>
-        <w:rPr>
-          <w:rFonts w:ascii="Arial" w:hAnsi="Arial" w:eastAsia="Arial" w:cs="Arial"/>
-          <w:color w:val="000000"/>
-          <w:sz w:val="28"/>
-        </w:rPr>
-        <w:t xml:space="preserve">,</w:t>
+        <w:t xml:space="preserve">    id SERIAL </w:t>
+      </w:r>
+      <w:r>
+        <w:rPr>
+          <w:rFonts w:ascii="Arial" w:hAnsi="Arial" w:eastAsia="Arial" w:cs="Arial"/>
+          <w:color w:val="000088"/>
+          <w:sz w:val="28"/>
+        </w:rPr>
+        <w:t xml:space="preserve">PRIMARY</w:t>
+      </w:r>
+      <w:r>
+        <w:rPr>
+          <w:rFonts w:ascii="Arial" w:hAnsi="Arial" w:eastAsia="Arial" w:cs="Arial"/>
+          <w:color w:val="000000"/>
+          <w:sz w:val="28"/>
+        </w:rPr>
+        <w:t xml:space="preserve"> KEY,</w:t>
       </w:r>
       <w:r/>
     </w:p>
@@ -2977,15 +2824,7 @@
           <w:color w:val="000000"/>
           <w:sz w:val="28"/>
         </w:rPr>
-        <w:t xml:space="preserve">    works </w:t>
-      </w:r>
-      <w:r>
-        <w:rPr>
-          <w:rFonts w:ascii="Arial" w:hAnsi="Arial" w:eastAsia="Arial" w:cs="Arial"/>
-          <w:color w:val="660066"/>
-          <w:sz w:val="28"/>
-        </w:rPr>
-        <w:t xml:space="preserve">BOOLEAN</w:t>
+        <w:t xml:space="preserve">    manufacturer TEXT,</w:t>
       </w:r>
       <w:r/>
     </w:p>
@@ -3007,7 +2846,7 @@
           <w:color w:val="000000"/>
           <w:sz w:val="28"/>
         </w:rPr>
-        <w:t xml:space="preserve">);</w:t>
+        <w:t xml:space="preserve">    model TEXT,</w:t>
       </w:r>
       <w:r/>
     </w:p>
@@ -3029,7 +2868,7 @@
           <w:color w:val="000000"/>
           <w:sz w:val="28"/>
         </w:rPr>
-        <w:t xml:space="preserve"> </w:t>
+        <w:t xml:space="preserve">    type TEXT,</w:t>
       </w:r>
       <w:r/>
     </w:p>
@@ -3051,7 +2890,7 @@
           <w:color w:val="000000"/>
           <w:sz w:val="28"/>
         </w:rPr>
-        <w:t xml:space="preserve"> </w:t>
+        <w:t xml:space="preserve">    frequency_range TEXT,</w:t>
       </w:r>
       <w:r/>
     </w:p>
@@ -3070,34 +2909,26 @@
       <w:r>
         <w:rPr>
           <w:rFonts w:ascii="Arial" w:hAnsi="Arial" w:eastAsia="Arial" w:cs="Arial"/>
-          <w:color w:val="000088"/>
-          <w:sz w:val="28"/>
-        </w:rPr>
-        <w:t xml:space="preserve">CREATE</w:t>
-      </w:r>
-      <w:r>
-        <w:rPr>
-          <w:rFonts w:ascii="Arial" w:hAnsi="Arial" w:eastAsia="Arial" w:cs="Arial"/>
-          <w:color w:val="000000"/>
-          <w:sz w:val="28"/>
-        </w:rPr>
-        <w:t xml:space="preserve"> </w:t>
-      </w:r>
-      <w:r>
-        <w:rPr>
-          <w:rFonts w:ascii="Arial" w:hAnsi="Arial" w:eastAsia="Arial" w:cs="Arial"/>
-          <w:color w:val="000088"/>
-          <w:sz w:val="28"/>
-        </w:rPr>
-        <w:t xml:space="preserve">TABLE</w:t>
-      </w:r>
-      <w:r>
-        <w:rPr>
-          <w:rFonts w:ascii="Arial" w:hAnsi="Arial" w:eastAsia="Arial" w:cs="Arial"/>
-          <w:color w:val="000000"/>
-          <w:sz w:val="28"/>
-        </w:rPr>
-        <w:t xml:space="preserve"> troubles (</w:t>
+          <w:color w:val="000000"/>
+          <w:sz w:val="28"/>
+        </w:rPr>
+        <w:t xml:space="preserve">    gain </w:t>
+      </w:r>
+      <w:r>
+        <w:rPr>
+          <w:rFonts w:ascii="Arial" w:hAnsi="Arial" w:eastAsia="Arial" w:cs="Arial"/>
+          <w:color w:val="660066"/>
+          <w:sz w:val="28"/>
+        </w:rPr>
+        <w:t xml:space="preserve">DECIMAL</w:t>
+      </w:r>
+      <w:r>
+        <w:rPr>
+          <w:rFonts w:ascii="Arial" w:hAnsi="Arial" w:eastAsia="Arial" w:cs="Arial"/>
+          <w:color w:val="000000"/>
+          <w:sz w:val="28"/>
+        </w:rPr>
+        <w:t xml:space="preserve">,</w:t>
       </w:r>
       <w:r/>
     </w:p>
@@ -3119,23 +2950,15 @@
           <w:color w:val="000000"/>
           <w:sz w:val="28"/>
         </w:rPr>
-        <w:t xml:space="preserve">    id SERIAL </w:t>
-      </w:r>
-      <w:r>
-        <w:rPr>
-          <w:rFonts w:ascii="Arial" w:hAnsi="Arial" w:eastAsia="Arial" w:cs="Arial"/>
-          <w:color w:val="000088"/>
-          <w:sz w:val="28"/>
-        </w:rPr>
-        <w:t xml:space="preserve">PRIMARY</w:t>
-      </w:r>
-      <w:r>
-        <w:rPr>
-          <w:rFonts w:ascii="Arial" w:hAnsi="Arial" w:eastAsia="Arial" w:cs="Arial"/>
-          <w:color w:val="000000"/>
-          <w:sz w:val="28"/>
-        </w:rPr>
-        <w:t xml:space="preserve"> KEY,</w:t>
+        <w:t xml:space="preserve">    power_capacity </w:t>
+      </w:r>
+      <w:r>
+        <w:rPr>
+          <w:rFonts w:ascii="Arial" w:hAnsi="Arial" w:eastAsia="Arial" w:cs="Arial"/>
+          <w:color w:val="660066"/>
+          <w:sz w:val="28"/>
+        </w:rPr>
+        <w:t xml:space="preserve">DECIMAL</w:t>
       </w:r>
       <w:r/>
     </w:p>
@@ -3157,23 +2980,7 @@
           <w:color w:val="000000"/>
           <w:sz w:val="28"/>
         </w:rPr>
-        <w:t xml:space="preserve">    difficulty </w:t>
-      </w:r>
-      <w:r>
-        <w:rPr>
-          <w:rFonts w:ascii="Arial" w:hAnsi="Arial" w:eastAsia="Arial" w:cs="Arial"/>
-          <w:color w:val="660066"/>
-          <w:sz w:val="28"/>
-        </w:rPr>
-        <w:t xml:space="preserve">INTEGER</w:t>
-      </w:r>
-      <w:r>
-        <w:rPr>
-          <w:rFonts w:ascii="Arial" w:hAnsi="Arial" w:eastAsia="Arial" w:cs="Arial"/>
-          <w:color w:val="000000"/>
-          <w:sz w:val="28"/>
-        </w:rPr>
-        <w:t xml:space="preserve">,</w:t>
+        <w:t xml:space="preserve">);</w:t>
       </w:r>
       <w:r/>
     </w:p>
@@ -3195,23 +3002,6 @@
           <w:color w:val="000000"/>
           <w:sz w:val="28"/>
         </w:rPr>
-        <w:t xml:space="preserve">    consequences </w:t>
-      </w:r>
-      <w:r>
-        <w:rPr>
-          <w:rFonts w:ascii="Arial" w:hAnsi="Arial" w:eastAsia="Arial" w:cs="Arial"/>
-          <w:color w:val="660066"/>
-          <w:sz w:val="28"/>
-        </w:rPr>
-        <w:t xml:space="preserve">INTEGER</w:t>
-      </w:r>
-      <w:r>
-        <w:rPr>
-          <w:rFonts w:ascii="Arial" w:hAnsi="Arial" w:eastAsia="Arial" w:cs="Arial"/>
-          <w:color w:val="000000"/>
-          <w:sz w:val="28"/>
-        </w:rPr>
-        <w:t xml:space="preserve">,</w:t>
       </w:r>
       <w:r/>
     </w:p>
@@ -3233,15 +3023,7 @@
           <w:color w:val="000000"/>
           <w:sz w:val="28"/>
         </w:rPr>
-        <w:t xml:space="preserve">    priority </w:t>
-      </w:r>
-      <w:r>
-        <w:rPr>
-          <w:rFonts w:ascii="Arial" w:hAnsi="Arial" w:eastAsia="Arial" w:cs="Arial"/>
-          <w:color w:val="660066"/>
-          <w:sz w:val="28"/>
-        </w:rPr>
-        <w:t xml:space="preserve">INTEGER</w:t>
+        <w:t xml:space="preserve"> </w:t>
       </w:r>
       <w:r/>
     </w:p>
@@ -3260,10 +3042,34 @@
       <w:r>
         <w:rPr>
           <w:rFonts w:ascii="Arial" w:hAnsi="Arial" w:eastAsia="Arial" w:cs="Arial"/>
-          <w:color w:val="000000"/>
-          <w:sz w:val="28"/>
-        </w:rPr>
-        <w:t xml:space="preserve">);</w:t>
+          <w:color w:val="000088"/>
+          <w:sz w:val="28"/>
+        </w:rPr>
+        <w:t xml:space="preserve">CREATE</w:t>
+      </w:r>
+      <w:r>
+        <w:rPr>
+          <w:rFonts w:ascii="Arial" w:hAnsi="Arial" w:eastAsia="Arial" w:cs="Arial"/>
+          <w:color w:val="000000"/>
+          <w:sz w:val="28"/>
+        </w:rPr>
+        <w:t xml:space="preserve"> </w:t>
+      </w:r>
+      <w:r>
+        <w:rPr>
+          <w:rFonts w:ascii="Arial" w:hAnsi="Arial" w:eastAsia="Arial" w:cs="Arial"/>
+          <w:color w:val="000088"/>
+          <w:sz w:val="28"/>
+        </w:rPr>
+        <w:t xml:space="preserve">TABLE</w:t>
+      </w:r>
+      <w:r>
+        <w:rPr>
+          <w:rFonts w:ascii="Arial" w:hAnsi="Arial" w:eastAsia="Arial" w:cs="Arial"/>
+          <w:color w:val="000000"/>
+          <w:sz w:val="28"/>
+        </w:rPr>
+        <w:t xml:space="preserve"> troubles (</w:t>
       </w:r>
       <w:r/>
     </w:p>
@@ -3285,7 +3091,23 @@
           <w:color w:val="000000"/>
           <w:sz w:val="28"/>
         </w:rPr>
-        <w:t xml:space="preserve"> </w:t>
+        <w:t xml:space="preserve">    id SERIAL </w:t>
+      </w:r>
+      <w:r>
+        <w:rPr>
+          <w:rFonts w:ascii="Arial" w:hAnsi="Arial" w:eastAsia="Arial" w:cs="Arial"/>
+          <w:color w:val="000088"/>
+          <w:sz w:val="28"/>
+        </w:rPr>
+        <w:t xml:space="preserve">PRIMARY</w:t>
+      </w:r>
+      <w:r>
+        <w:rPr>
+          <w:rFonts w:ascii="Arial" w:hAnsi="Arial" w:eastAsia="Arial" w:cs="Arial"/>
+          <w:color w:val="000000"/>
+          <w:sz w:val="28"/>
+        </w:rPr>
+        <w:t xml:space="preserve"> KEY,</w:t>
       </w:r>
       <w:r/>
     </w:p>
@@ -3307,7 +3129,23 @@
           <w:color w:val="000000"/>
           <w:sz w:val="28"/>
         </w:rPr>
-        <w:t xml:space="preserve"> </w:t>
+        <w:t xml:space="preserve">    difficulty </w:t>
+      </w:r>
+      <w:r>
+        <w:rPr>
+          <w:rFonts w:ascii="Arial" w:hAnsi="Arial" w:eastAsia="Arial" w:cs="Arial"/>
+          <w:color w:val="660066"/>
+          <w:sz w:val="28"/>
+        </w:rPr>
+        <w:t xml:space="preserve">INTEGER</w:t>
+      </w:r>
+      <w:r>
+        <w:rPr>
+          <w:rFonts w:ascii="Arial" w:hAnsi="Arial" w:eastAsia="Arial" w:cs="Arial"/>
+          <w:color w:val="000000"/>
+          <w:sz w:val="28"/>
+        </w:rPr>
+        <w:t xml:space="preserve">,</w:t>
       </w:r>
       <w:r/>
     </w:p>
@@ -3326,34 +3164,26 @@
       <w:r>
         <w:rPr>
           <w:rFonts w:ascii="Arial" w:hAnsi="Arial" w:eastAsia="Arial" w:cs="Arial"/>
-          <w:color w:val="000088"/>
-          <w:sz w:val="28"/>
-        </w:rPr>
-        <w:t xml:space="preserve">CREATE</w:t>
-      </w:r>
-      <w:r>
-        <w:rPr>
-          <w:rFonts w:ascii="Arial" w:hAnsi="Arial" w:eastAsia="Arial" w:cs="Arial"/>
-          <w:color w:val="000000"/>
-          <w:sz w:val="28"/>
-        </w:rPr>
-        <w:t xml:space="preserve"> </w:t>
-      </w:r>
-      <w:r>
-        <w:rPr>
-          <w:rFonts w:ascii="Arial" w:hAnsi="Arial" w:eastAsia="Arial" w:cs="Arial"/>
-          <w:color w:val="000088"/>
-          <w:sz w:val="28"/>
-        </w:rPr>
-        <w:t xml:space="preserve">TABLE</w:t>
-      </w:r>
-      <w:r>
-        <w:rPr>
-          <w:rFonts w:ascii="Arial" w:hAnsi="Arial" w:eastAsia="Arial" w:cs="Arial"/>
-          <w:color w:val="000000"/>
-          <w:sz w:val="28"/>
-        </w:rPr>
-        <w:t xml:space="preserve"> place (</w:t>
+          <w:color w:val="000000"/>
+          <w:sz w:val="28"/>
+        </w:rPr>
+        <w:t xml:space="preserve">    consequences </w:t>
+      </w:r>
+      <w:r>
+        <w:rPr>
+          <w:rFonts w:ascii="Arial" w:hAnsi="Arial" w:eastAsia="Arial" w:cs="Arial"/>
+          <w:color w:val="660066"/>
+          <w:sz w:val="28"/>
+        </w:rPr>
+        <w:t xml:space="preserve">INTEGER</w:t>
+      </w:r>
+      <w:r>
+        <w:rPr>
+          <w:rFonts w:ascii="Arial" w:hAnsi="Arial" w:eastAsia="Arial" w:cs="Arial"/>
+          <w:color w:val="000000"/>
+          <w:sz w:val="28"/>
+        </w:rPr>
+        <w:t xml:space="preserve">,</w:t>
       </w:r>
       <w:r/>
     </w:p>
@@ -3375,23 +3205,15 @@
           <w:color w:val="000000"/>
           <w:sz w:val="28"/>
         </w:rPr>
-        <w:t xml:space="preserve">    id SERIAL </w:t>
-      </w:r>
-      <w:r>
-        <w:rPr>
-          <w:rFonts w:ascii="Arial" w:hAnsi="Arial" w:eastAsia="Arial" w:cs="Arial"/>
-          <w:color w:val="000088"/>
-          <w:sz w:val="28"/>
-        </w:rPr>
-        <w:t xml:space="preserve">PRIMARY</w:t>
-      </w:r>
-      <w:r>
-        <w:rPr>
-          <w:rFonts w:ascii="Arial" w:hAnsi="Arial" w:eastAsia="Arial" w:cs="Arial"/>
-          <w:color w:val="000000"/>
-          <w:sz w:val="28"/>
-        </w:rPr>
-        <w:t xml:space="preserve"> KEY,</w:t>
+        <w:t xml:space="preserve">    priority </w:t>
+      </w:r>
+      <w:r>
+        <w:rPr>
+          <w:rFonts w:ascii="Arial" w:hAnsi="Arial" w:eastAsia="Arial" w:cs="Arial"/>
+          <w:color w:val="660066"/>
+          <w:sz w:val="28"/>
+        </w:rPr>
+        <w:t xml:space="preserve">INTEGER</w:t>
       </w:r>
       <w:r/>
     </w:p>
@@ -3413,7 +3235,7 @@
           <w:color w:val="000000"/>
           <w:sz w:val="28"/>
         </w:rPr>
-        <w:t xml:space="preserve">    coordinates POINT,</w:t>
+        <w:t xml:space="preserve">);</w:t>
       </w:r>
       <w:r/>
     </w:p>
@@ -3435,7 +3257,7 @@
           <w:color w:val="000000"/>
           <w:sz w:val="28"/>
         </w:rPr>
-        <w:t xml:space="preserve">    galaxy TEXT,</w:t>
+        <w:t xml:space="preserve"> </w:t>
       </w:r>
       <w:r/>
     </w:p>
@@ -3457,7 +3279,7 @@
           <w:color w:val="000000"/>
           <w:sz w:val="28"/>
         </w:rPr>
-        <w:t xml:space="preserve">    name TEXT</w:t>
+        <w:t xml:space="preserve"> </w:t>
       </w:r>
       <w:r/>
     </w:p>
@@ -3476,10 +3298,34 @@
       <w:r>
         <w:rPr>
           <w:rFonts w:ascii="Arial" w:hAnsi="Arial" w:eastAsia="Arial" w:cs="Arial"/>
-          <w:color w:val="000000"/>
-          <w:sz w:val="28"/>
-        </w:rPr>
-        <w:t xml:space="preserve">);</w:t>
+          <w:color w:val="000088"/>
+          <w:sz w:val="28"/>
+        </w:rPr>
+        <w:t xml:space="preserve">CREATE</w:t>
+      </w:r>
+      <w:r>
+        <w:rPr>
+          <w:rFonts w:ascii="Arial" w:hAnsi="Arial" w:eastAsia="Arial" w:cs="Arial"/>
+          <w:color w:val="000000"/>
+          <w:sz w:val="28"/>
+        </w:rPr>
+        <w:t xml:space="preserve"> </w:t>
+      </w:r>
+      <w:r>
+        <w:rPr>
+          <w:rFonts w:ascii="Arial" w:hAnsi="Arial" w:eastAsia="Arial" w:cs="Arial"/>
+          <w:color w:val="000088"/>
+          <w:sz w:val="28"/>
+        </w:rPr>
+        <w:t xml:space="preserve">TABLE</w:t>
+      </w:r>
+      <w:r>
+        <w:rPr>
+          <w:rFonts w:ascii="Arial" w:hAnsi="Arial" w:eastAsia="Arial" w:cs="Arial"/>
+          <w:color w:val="000000"/>
+          <w:sz w:val="28"/>
+        </w:rPr>
+        <w:t xml:space="preserve"> place (</w:t>
       </w:r>
       <w:r/>
     </w:p>
@@ -3501,7 +3347,23 @@
           <w:color w:val="000000"/>
           <w:sz w:val="28"/>
         </w:rPr>
-        <w:t xml:space="preserve"> </w:t>
+        <w:t xml:space="preserve">    id SERIAL </w:t>
+      </w:r>
+      <w:r>
+        <w:rPr>
+          <w:rFonts w:ascii="Arial" w:hAnsi="Arial" w:eastAsia="Arial" w:cs="Arial"/>
+          <w:color w:val="000088"/>
+          <w:sz w:val="28"/>
+        </w:rPr>
+        <w:t xml:space="preserve">PRIMARY</w:t>
+      </w:r>
+      <w:r>
+        <w:rPr>
+          <w:rFonts w:ascii="Arial" w:hAnsi="Arial" w:eastAsia="Arial" w:cs="Arial"/>
+          <w:color w:val="000000"/>
+          <w:sz w:val="28"/>
+        </w:rPr>
+        <w:t xml:space="preserve"> KEY,</w:t>
       </w:r>
       <w:r/>
     </w:p>
@@ -3523,7 +3385,7 @@
           <w:color w:val="000000"/>
           <w:sz w:val="28"/>
         </w:rPr>
-        <w:t xml:space="preserve"> </w:t>
+        <w:t xml:space="preserve">    coordinates POINT,</w:t>
       </w:r>
       <w:r/>
     </w:p>
@@ -3542,34 +3404,10 @@
       <w:r>
         <w:rPr>
           <w:rFonts w:ascii="Arial" w:hAnsi="Arial" w:eastAsia="Arial" w:cs="Arial"/>
-          <w:color w:val="000088"/>
-          <w:sz w:val="28"/>
-        </w:rPr>
-        <w:t xml:space="preserve">CREATE</w:t>
-      </w:r>
-      <w:r>
-        <w:rPr>
-          <w:rFonts w:ascii="Arial" w:hAnsi="Arial" w:eastAsia="Arial" w:cs="Arial"/>
-          <w:color w:val="000000"/>
-          <w:sz w:val="28"/>
-        </w:rPr>
-        <w:t xml:space="preserve"> </w:t>
-      </w:r>
-      <w:r>
-        <w:rPr>
-          <w:rFonts w:ascii="Arial" w:hAnsi="Arial" w:eastAsia="Arial" w:cs="Arial"/>
-          <w:color w:val="000088"/>
-          <w:sz w:val="28"/>
-        </w:rPr>
-        <w:t xml:space="preserve">TABLE</w:t>
-      </w:r>
-      <w:r>
-        <w:rPr>
-          <w:rFonts w:ascii="Arial" w:hAnsi="Arial" w:eastAsia="Arial" w:cs="Arial"/>
-          <w:color w:val="000000"/>
-          <w:sz w:val="28"/>
-        </w:rPr>
-        <w:t xml:space="preserve"> shipType (</w:t>
+          <w:color w:val="000000"/>
+          <w:sz w:val="28"/>
+        </w:rPr>
+        <w:t xml:space="preserve">    galaxy TEXT,</w:t>
       </w:r>
       <w:r/>
     </w:p>
@@ -3591,23 +3429,7 @@
           <w:color w:val="000000"/>
           <w:sz w:val="28"/>
         </w:rPr>
-        <w:t xml:space="preserve">    shipType TEXT </w:t>
-      </w:r>
-      <w:r>
-        <w:rPr>
-          <w:rFonts w:ascii="Arial" w:hAnsi="Arial" w:eastAsia="Arial" w:cs="Arial"/>
-          <w:color w:val="000088"/>
-          <w:sz w:val="28"/>
-        </w:rPr>
-        <w:t xml:space="preserve">PRIMARY</w:t>
-      </w:r>
-      <w:r>
-        <w:rPr>
-          <w:rFonts w:ascii="Arial" w:hAnsi="Arial" w:eastAsia="Arial" w:cs="Arial"/>
-          <w:color w:val="000000"/>
-          <w:sz w:val="28"/>
-        </w:rPr>
-        <w:t xml:space="preserve"> KEY</w:t>
+        <w:t xml:space="preserve">    name TEXT</w:t>
       </w:r>
       <w:r/>
     </w:p>
@@ -3653,6 +3475,325 @@
         </w:rPr>
         <w:t xml:space="preserve"> </w:t>
       </w:r>
+      <w:r/>
+    </w:p>
+    <w:p>
+      <w:pPr>
+        <w:ind w:left="0" w:right="0" w:firstLine="0"/>
+        <w:spacing w:before="0" w:after="0" w:line="280" w:lineRule="atLeast"/>
+        <w:shd w:val="clear" w:color="ffffff" w:fill="ffffff"/>
+        <w:pBdr>
+          <w:top w:val="none" w:color="000000" w:sz="4" w:space="0"/>
+          <w:left w:val="none" w:color="000000" w:sz="4" w:space="0"/>
+          <w:bottom w:val="none" w:color="000000" w:sz="4" w:space="0"/>
+          <w:right w:val="none" w:color="000000" w:sz="4" w:space="0"/>
+        </w:pBdr>
+      </w:pPr>
+      <w:r>
+        <w:rPr>
+          <w:rFonts w:ascii="Arial" w:hAnsi="Arial" w:eastAsia="Arial" w:cs="Arial"/>
+          <w:color w:val="000000"/>
+          <w:sz w:val="28"/>
+        </w:rPr>
+        <w:t xml:space="preserve"> </w:t>
+      </w:r>
+      <w:r/>
+    </w:p>
+    <w:p>
+      <w:pPr>
+        <w:ind w:left="0" w:right="0" w:firstLine="0"/>
+        <w:spacing w:before="0" w:after="0" w:line="280" w:lineRule="atLeast"/>
+        <w:shd w:val="clear" w:color="ffffff" w:fill="ffffff"/>
+        <w:pBdr>
+          <w:top w:val="none" w:color="000000" w:sz="4" w:space="0"/>
+          <w:left w:val="none" w:color="000000" w:sz="4" w:space="0"/>
+          <w:bottom w:val="none" w:color="000000" w:sz="4" w:space="0"/>
+          <w:right w:val="none" w:color="000000" w:sz="4" w:space="0"/>
+        </w:pBdr>
+      </w:pPr>
+      <w:r>
+        <w:rPr>
+          <w:rFonts w:ascii="Arial" w:hAnsi="Arial" w:eastAsia="Arial" w:cs="Arial"/>
+          <w:color w:val="000088"/>
+          <w:sz w:val="28"/>
+        </w:rPr>
+        <w:t xml:space="preserve">CREATE</w:t>
+      </w:r>
+      <w:r>
+        <w:rPr>
+          <w:rFonts w:ascii="Arial" w:hAnsi="Arial" w:eastAsia="Arial" w:cs="Arial"/>
+          <w:color w:val="000000"/>
+          <w:sz w:val="28"/>
+        </w:rPr>
+        <w:t xml:space="preserve"> </w:t>
+      </w:r>
+      <w:r>
+        <w:rPr>
+          <w:rFonts w:ascii="Arial" w:hAnsi="Arial" w:eastAsia="Arial" w:cs="Arial"/>
+          <w:color w:val="000088"/>
+          <w:sz w:val="28"/>
+        </w:rPr>
+        <w:t xml:space="preserve">TABLE</w:t>
+      </w:r>
+      <w:r>
+        <w:rPr>
+          <w:rFonts w:ascii="Arial" w:hAnsi="Arial" w:eastAsia="Arial" w:cs="Arial"/>
+          <w:color w:val="000000"/>
+          <w:sz w:val="28"/>
+        </w:rPr>
+        <w:t xml:space="preserve"> shipType (</w:t>
+      </w:r>
+      <w:r/>
+    </w:p>
+    <w:p>
+      <w:pPr>
+        <w:ind w:left="0" w:right="0" w:firstLine="0"/>
+        <w:spacing w:before="0" w:after="0" w:line="280" w:lineRule="atLeast"/>
+        <w:shd w:val="clear" w:color="ffffff" w:fill="ffffff"/>
+        <w:pBdr>
+          <w:top w:val="none" w:color="000000" w:sz="4" w:space="0"/>
+          <w:left w:val="none" w:color="000000" w:sz="4" w:space="0"/>
+          <w:bottom w:val="none" w:color="000000" w:sz="4" w:space="0"/>
+          <w:right w:val="none" w:color="000000" w:sz="4" w:space="0"/>
+        </w:pBdr>
+      </w:pPr>
+      <w:r>
+        <w:rPr>
+          <w:rFonts w:ascii="Arial" w:hAnsi="Arial" w:eastAsia="Arial" w:cs="Arial"/>
+          <w:color w:val="000000"/>
+          <w:sz w:val="28"/>
+        </w:rPr>
+        <w:t xml:space="preserve">    id SERIAL </w:t>
+      </w:r>
+      <w:r>
+        <w:rPr>
+          <w:rFonts w:ascii="Arial" w:hAnsi="Arial" w:eastAsia="Arial" w:cs="Arial"/>
+          <w:color w:val="000088"/>
+          <w:sz w:val="28"/>
+        </w:rPr>
+        <w:t xml:space="preserve">PRIMARY</w:t>
+      </w:r>
+      <w:r>
+        <w:rPr>
+          <w:rFonts w:ascii="Arial" w:hAnsi="Arial" w:eastAsia="Arial" w:cs="Arial"/>
+          <w:color w:val="000000"/>
+          <w:sz w:val="28"/>
+        </w:rPr>
+        <w:t xml:space="preserve"> KEY,</w:t>
+      </w:r>
+      <w:r/>
+    </w:p>
+    <w:p>
+      <w:pPr>
+        <w:ind w:left="0" w:right="0" w:firstLine="0"/>
+        <w:spacing w:before="0" w:after="0" w:line="280" w:lineRule="atLeast"/>
+        <w:shd w:val="clear" w:color="ffffff" w:fill="ffffff"/>
+        <w:pBdr>
+          <w:top w:val="none" w:color="000000" w:sz="4" w:space="0"/>
+          <w:left w:val="none" w:color="000000" w:sz="4" w:space="0"/>
+          <w:bottom w:val="none" w:color="000000" w:sz="4" w:space="0"/>
+          <w:right w:val="none" w:color="000000" w:sz="4" w:space="0"/>
+        </w:pBdr>
+      </w:pPr>
+      <w:r>
+        <w:rPr>
+          <w:rFonts w:ascii="Arial" w:hAnsi="Arial" w:eastAsia="Arial" w:cs="Arial"/>
+          <w:color w:val="000000"/>
+          <w:sz w:val="28"/>
+        </w:rPr>
+        <w:t xml:space="preserve">    shipType TEXT </w:t>
+      </w:r>
+      <w:r>
+        <w:rPr>
+          <w:rFonts w:ascii="Arial" w:hAnsi="Arial" w:eastAsia="Arial" w:cs="Arial"/>
+          <w:color w:val="000088"/>
+          <w:sz w:val="28"/>
+        </w:rPr>
+        <w:t xml:space="preserve">NOT</w:t>
+      </w:r>
+      <w:r>
+        <w:rPr>
+          <w:rFonts w:ascii="Arial" w:hAnsi="Arial" w:eastAsia="Arial" w:cs="Arial"/>
+          <w:color w:val="000000"/>
+          <w:sz w:val="28"/>
+        </w:rPr>
+        <w:t xml:space="preserve"> </w:t>
+      </w:r>
+      <w:r>
+        <w:rPr>
+          <w:rFonts w:ascii="Arial" w:hAnsi="Arial" w:eastAsia="Arial" w:cs="Arial"/>
+          <w:color w:val="000088"/>
+          <w:sz w:val="28"/>
+        </w:rPr>
+        <w:t xml:space="preserve">NULL</w:t>
+      </w:r>
+      <w:r>
+        <w:rPr>
+          <w:rFonts w:ascii="Arial" w:hAnsi="Arial" w:eastAsia="Arial" w:cs="Arial"/>
+          <w:color w:val="000000"/>
+          <w:sz w:val="28"/>
+        </w:rPr>
+        <w:t xml:space="preserve">,</w:t>
+      </w:r>
+      <w:r/>
+    </w:p>
+    <w:p>
+      <w:pPr>
+        <w:ind w:left="0" w:right="0" w:firstLine="0"/>
+        <w:spacing w:before="0" w:after="0" w:line="280" w:lineRule="atLeast"/>
+        <w:shd w:val="clear" w:color="ffffff" w:fill="ffffff"/>
+        <w:pBdr>
+          <w:top w:val="none" w:color="000000" w:sz="4" w:space="0"/>
+          <w:left w:val="none" w:color="000000" w:sz="4" w:space="0"/>
+          <w:bottom w:val="none" w:color="000000" w:sz="4" w:space="0"/>
+          <w:right w:val="none" w:color="000000" w:sz="4" w:space="0"/>
+        </w:pBdr>
+      </w:pPr>
+      <w:r>
+        <w:rPr>
+          <w:rFonts w:ascii="Arial" w:hAnsi="Arial" w:eastAsia="Arial" w:cs="Arial"/>
+          <w:color w:val="000000"/>
+          <w:sz w:val="28"/>
+        </w:rPr>
+        <w:t xml:space="preserve">    capacity </w:t>
+      </w:r>
+      <w:r>
+        <w:rPr>
+          <w:rFonts w:ascii="Arial" w:hAnsi="Arial" w:eastAsia="Arial" w:cs="Arial"/>
+          <w:color w:val="660066"/>
+          <w:sz w:val="28"/>
+        </w:rPr>
+        <w:t xml:space="preserve">INTEGER</w:t>
+      </w:r>
+      <w:r>
+        <w:rPr>
+          <w:rFonts w:ascii="Arial" w:hAnsi="Arial" w:eastAsia="Arial" w:cs="Arial"/>
+          <w:color w:val="000000"/>
+          <w:sz w:val="28"/>
+        </w:rPr>
+        <w:t xml:space="preserve">,</w:t>
+      </w:r>
+      <w:r/>
+    </w:p>
+    <w:p>
+      <w:pPr>
+        <w:ind w:left="0" w:right="0" w:firstLine="0"/>
+        <w:spacing w:before="0" w:after="0" w:line="280" w:lineRule="atLeast"/>
+        <w:shd w:val="clear" w:color="ffffff" w:fill="ffffff"/>
+        <w:pBdr>
+          <w:top w:val="none" w:color="000000" w:sz="4" w:space="0"/>
+          <w:left w:val="none" w:color="000000" w:sz="4" w:space="0"/>
+          <w:bottom w:val="none" w:color="000000" w:sz="4" w:space="0"/>
+          <w:right w:val="none" w:color="000000" w:sz="4" w:space="0"/>
+        </w:pBdr>
+      </w:pPr>
+      <w:r>
+        <w:rPr>
+          <w:rFonts w:ascii="Arial" w:hAnsi="Arial" w:eastAsia="Arial" w:cs="Arial"/>
+          <w:color w:val="000000"/>
+          <w:sz w:val="28"/>
+        </w:rPr>
+        <w:t xml:space="preserve">    maxSpeed </w:t>
+      </w:r>
+      <w:r>
+        <w:rPr>
+          <w:rFonts w:ascii="Arial" w:hAnsi="Arial" w:eastAsia="Arial" w:cs="Arial"/>
+          <w:color w:val="660066"/>
+          <w:sz w:val="28"/>
+        </w:rPr>
+        <w:t xml:space="preserve">INTEGER</w:t>
+      </w:r>
+      <w:r>
+        <w:rPr>
+          <w:rFonts w:ascii="Arial" w:hAnsi="Arial" w:eastAsia="Arial" w:cs="Arial"/>
+          <w:color w:val="000000"/>
+          <w:sz w:val="28"/>
+        </w:rPr>
+        <w:t xml:space="preserve">,</w:t>
+      </w:r>
+      <w:r/>
+    </w:p>
+    <w:p>
+      <w:pPr>
+        <w:ind w:left="0" w:right="0" w:firstLine="0"/>
+        <w:spacing w:before="0" w:after="0" w:line="280" w:lineRule="atLeast"/>
+        <w:shd w:val="clear" w:color="ffffff" w:fill="ffffff"/>
+        <w:pBdr>
+          <w:top w:val="none" w:color="000000" w:sz="4" w:space="0"/>
+          <w:left w:val="none" w:color="000000" w:sz="4" w:space="0"/>
+          <w:bottom w:val="none" w:color="000000" w:sz="4" w:space="0"/>
+          <w:right w:val="none" w:color="000000" w:sz="4" w:space="0"/>
+        </w:pBdr>
+      </w:pPr>
+      <w:r>
+        <w:rPr>
+          <w:rFonts w:ascii="Arial" w:hAnsi="Arial" w:eastAsia="Arial" w:cs="Arial"/>
+          <w:color w:val="000000"/>
+          <w:sz w:val="28"/>
+        </w:rPr>
+        <w:t xml:space="preserve">    </w:t>
+      </w:r>
+      <w:r>
+        <w:rPr>
+          <w:rFonts w:ascii="Arial" w:hAnsi="Arial" w:eastAsia="Arial" w:cs="Arial"/>
+          <w:color w:val="000088"/>
+          <w:sz w:val="28"/>
+        </w:rPr>
+        <w:t xml:space="preserve">range</w:t>
+      </w:r>
+      <w:r>
+        <w:rPr>
+          <w:rFonts w:ascii="Arial" w:hAnsi="Arial" w:eastAsia="Arial" w:cs="Arial"/>
+          <w:color w:val="000000"/>
+          <w:sz w:val="28"/>
+        </w:rPr>
+        <w:t xml:space="preserve"> </w:t>
+      </w:r>
+      <w:r>
+        <w:rPr>
+          <w:rFonts w:ascii="Arial" w:hAnsi="Arial" w:eastAsia="Arial" w:cs="Arial"/>
+          <w:color w:val="660066"/>
+          <w:sz w:val="28"/>
+        </w:rPr>
+        <w:t xml:space="preserve">INTEGER</w:t>
+      </w:r>
+      <w:r/>
+    </w:p>
+    <w:p>
+      <w:pPr>
+        <w:ind w:left="0" w:right="0" w:firstLine="0"/>
+        <w:spacing w:before="0" w:after="0" w:line="280" w:lineRule="atLeast"/>
+        <w:shd w:val="clear" w:color="ffffff" w:fill="ffffff"/>
+        <w:pBdr>
+          <w:top w:val="none" w:color="000000" w:sz="4" w:space="0"/>
+          <w:left w:val="none" w:color="000000" w:sz="4" w:space="0"/>
+          <w:bottom w:val="none" w:color="000000" w:sz="4" w:space="0"/>
+          <w:right w:val="none" w:color="000000" w:sz="4" w:space="0"/>
+        </w:pBdr>
+      </w:pPr>
+      <w:r>
+        <w:rPr>
+          <w:rFonts w:ascii="Arial" w:hAnsi="Arial" w:eastAsia="Arial" w:cs="Arial"/>
+          <w:color w:val="000000"/>
+          <w:sz w:val="28"/>
+        </w:rPr>
+        <w:t xml:space="preserve">);</w:t>
+      </w:r>
+      <w:r/>
+    </w:p>
+    <w:p>
+      <w:pPr>
+        <w:ind w:left="0" w:right="0" w:firstLine="0"/>
+        <w:spacing w:before="0" w:after="0" w:line="280" w:lineRule="atLeast"/>
+        <w:shd w:val="clear" w:color="ffffff" w:fill="ffffff"/>
+        <w:pBdr>
+          <w:top w:val="none" w:color="000000" w:sz="4" w:space="0"/>
+          <w:left w:val="none" w:color="000000" w:sz="4" w:space="0"/>
+          <w:bottom w:val="none" w:color="000000" w:sz="4" w:space="0"/>
+          <w:right w:val="none" w:color="000000" w:sz="4" w:space="0"/>
+        </w:pBdr>
+      </w:pPr>
+      <w:r/>
       <w:r/>
     </w:p>
     <w:p>
@@ -5340,26 +5481,7 @@
           <w:highlight w:val="none"/>
         </w:rPr>
       </w:r>
-      <w:r>
-        <w:rPr>
-          <w:highlight w:val="none"/>
-        </w:rPr>
-      </w:r>
-      <w:r>
-        <w:rPr>
-          <w:highlight w:val="none"/>
-        </w:rPr>
-      </w:r>
-      <w:r>
-        <w:rPr>
-          <w:highlight w:val="none"/>
-        </w:rPr>
-      </w:r>
-      <w:r>
-        <w:rPr>
-          <w:highlight w:val="none"/>
-        </w:rPr>
-      </w:r>
+      <w:r/>
     </w:p>
     <w:p>
       <w:pPr>
@@ -7931,6 +8053,7 @@
           <w:highlight w:val="none"/>
         </w:rPr>
       </w:r>
+      <w:r/>
     </w:p>
     <w:p>
       <w:pPr>
@@ -7979,6 +8102,7 @@
           <w:highlight w:val="none"/>
         </w:rPr>
       </w:r>
+      <w:r/>
     </w:p>
     <w:p>
       <w:pPr>
@@ -9105,6 +9229,135 @@
     </w:lvl>
   </w:abstractNum>
   <w:abstractNum w:abstractNumId="9">
+    <w:multiLevelType w:val="hybridMultilevel"/>
+    <w:lvl w:ilvl="0">
+      <w:start w:val="1"/>
+      <w:numFmt w:val="bullet"/>
+      <w:isLgl w:val="false"/>
+      <w:suff w:val="tab"/>
+      <w:lvlText w:val="·"/>
+      <w:lvlJc w:val="left"/>
+      <w:pPr>
+        <w:ind w:left="709" w:hanging="360"/>
+      </w:pPr>
+      <w:rPr>
+        <w:rFonts w:ascii="Symbol" w:hAnsi="Symbol" w:eastAsia="Symbol" w:cs="Symbol"/>
+      </w:rPr>
+    </w:lvl>
+    <w:lvl w:ilvl="1">
+      <w:start w:val="1"/>
+      <w:numFmt w:val="bullet"/>
+      <w:isLgl w:val="false"/>
+      <w:suff w:val="tab"/>
+      <w:lvlText w:val="o"/>
+      <w:lvlJc w:val="left"/>
+      <w:pPr>
+        <w:ind w:left="1440" w:hanging="360"/>
+      </w:pPr>
+      <w:rPr>
+        <w:rFonts w:hint="default" w:ascii="Courier New" w:hAnsi="Courier New" w:eastAsia="Courier New" w:cs="Courier New"/>
+      </w:rPr>
+    </w:lvl>
+    <w:lvl w:ilvl="2">
+      <w:start w:val="1"/>
+      <w:numFmt w:val="bullet"/>
+      <w:isLgl w:val="false"/>
+      <w:suff w:val="tab"/>
+      <w:lvlText w:val="§"/>
+      <w:lvlJc w:val="left"/>
+      <w:pPr>
+        <w:ind w:left="2160" w:hanging="360"/>
+      </w:pPr>
+      <w:rPr>
+        <w:rFonts w:hint="default" w:ascii="Wingdings" w:hAnsi="Wingdings" w:eastAsia="Wingdings" w:cs="Wingdings"/>
+      </w:rPr>
+    </w:lvl>
+    <w:lvl w:ilvl="3">
+      <w:start w:val="1"/>
+      <w:numFmt w:val="bullet"/>
+      <w:isLgl w:val="false"/>
+      <w:suff w:val="tab"/>
+      <w:lvlText w:val="·"/>
+      <w:lvlJc w:val="left"/>
+      <w:pPr>
+        <w:ind w:left="2880" w:hanging="360"/>
+      </w:pPr>
+      <w:rPr>
+        <w:rFonts w:hint="default" w:ascii="Symbol" w:hAnsi="Symbol" w:eastAsia="Symbol" w:cs="Symbol"/>
+      </w:rPr>
+    </w:lvl>
+    <w:lvl w:ilvl="4">
+      <w:start w:val="1"/>
+      <w:numFmt w:val="bullet"/>
+      <w:isLgl w:val="false"/>
+      <w:suff w:val="tab"/>
+      <w:lvlText w:val="o"/>
+      <w:lvlJc w:val="left"/>
+      <w:pPr>
+        <w:ind w:left="3600" w:hanging="360"/>
+      </w:pPr>
+      <w:rPr>
+        <w:rFonts w:hint="default" w:ascii="Courier New" w:hAnsi="Courier New" w:eastAsia="Courier New" w:cs="Courier New"/>
+      </w:rPr>
+    </w:lvl>
+    <w:lvl w:ilvl="5">
+      <w:start w:val="1"/>
+      <w:numFmt w:val="bullet"/>
+      <w:isLgl w:val="false"/>
+      <w:suff w:val="tab"/>
+      <w:lvlText w:val="§"/>
+      <w:lvlJc w:val="left"/>
+      <w:pPr>
+        <w:ind w:left="4320" w:hanging="360"/>
+      </w:pPr>
+      <w:rPr>
+        <w:rFonts w:hint="default" w:ascii="Wingdings" w:hAnsi="Wingdings" w:eastAsia="Wingdings" w:cs="Wingdings"/>
+      </w:rPr>
+    </w:lvl>
+    <w:lvl w:ilvl="6">
+      <w:start w:val="1"/>
+      <w:numFmt w:val="bullet"/>
+      <w:isLgl w:val="false"/>
+      <w:suff w:val="tab"/>
+      <w:lvlText w:val="·"/>
+      <w:lvlJc w:val="left"/>
+      <w:pPr>
+        <w:ind w:left="5040" w:hanging="360"/>
+      </w:pPr>
+      <w:rPr>
+        <w:rFonts w:hint="default" w:ascii="Symbol" w:hAnsi="Symbol" w:eastAsia="Symbol" w:cs="Symbol"/>
+      </w:rPr>
+    </w:lvl>
+    <w:lvl w:ilvl="7">
+      <w:start w:val="1"/>
+      <w:numFmt w:val="bullet"/>
+      <w:isLgl w:val="false"/>
+      <w:suff w:val="tab"/>
+      <w:lvlText w:val="o"/>
+      <w:lvlJc w:val="left"/>
+      <w:pPr>
+        <w:ind w:left="5760" w:hanging="360"/>
+      </w:pPr>
+      <w:rPr>
+        <w:rFonts w:hint="default" w:ascii="Courier New" w:hAnsi="Courier New" w:eastAsia="Courier New" w:cs="Courier New"/>
+      </w:rPr>
+    </w:lvl>
+    <w:lvl w:ilvl="8">
+      <w:start w:val="1"/>
+      <w:numFmt w:val="bullet"/>
+      <w:isLgl w:val="false"/>
+      <w:suff w:val="tab"/>
+      <w:lvlText w:val="§"/>
+      <w:lvlJc w:val="left"/>
+      <w:pPr>
+        <w:ind w:left="6480" w:hanging="360"/>
+      </w:pPr>
+      <w:rPr>
+        <w:rFonts w:hint="default" w:ascii="Wingdings" w:hAnsi="Wingdings" w:eastAsia="Wingdings" w:cs="Wingdings"/>
+      </w:rPr>
+    </w:lvl>
+  </w:abstractNum>
+  <w:abstractNum w:abstractNumId="10">
     <w:multiLevelType w:val="hybridMultilevel"/>
     <w:lvl w:ilvl="0">
       <w:start w:val="1"/>
@@ -9262,6 +9515,9 @@
   </w:num>
   <w:num w:numId="10">
     <w:abstractNumId w:val="9"/>
+  </w:num>
+  <w:num w:numId="11">
+    <w:abstractNumId w:val="10"/>
   </w:num>
 </w:numbering>
 </file>
@@ -9422,11 +9678,11 @@
     <w:lsdException w:name="Bibliography" w:uiPriority="37"/>
     <w:lsdException w:name="TOC Heading" w:uiPriority="39" w:qFormat="1"/>
   </w:latentStyles>
-  <w:style w:type="paragraph" w:styleId="640">
+  <w:style w:type="paragraph" w:styleId="658">
     <w:name w:val="Heading 1"/>
-    <w:basedOn w:val="815"/>
-    <w:next w:val="815"/>
-    <w:link w:val="641"/>
+    <w:basedOn w:val="833"/>
+    <w:next w:val="833"/>
+    <w:link w:val="659"/>
     <w:uiPriority w:val="9"/>
     <w:qFormat/>
     <w:pPr>
@@ -9441,10 +9697,10 @@
       <w:szCs w:val="40"/>
     </w:rPr>
   </w:style>
-  <w:style w:type="character" w:styleId="641">
+  <w:style w:type="character" w:styleId="659">
     <w:name w:val="Heading 1 Char"/>
-    <w:basedOn w:val="816"/>
-    <w:link w:val="640"/>
+    <w:basedOn w:val="834"/>
+    <w:link w:val="658"/>
     <w:uiPriority w:val="9"/>
     <w:rPr>
       <w:rFonts w:ascii="Arial" w:hAnsi="Arial" w:eastAsia="Arial" w:cs="Arial"/>
@@ -9452,11 +9708,11 @@
       <w:szCs w:val="40"/>
     </w:rPr>
   </w:style>
-  <w:style w:type="paragraph" w:styleId="642">
+  <w:style w:type="paragraph" w:styleId="660">
     <w:name w:val="Heading 2"/>
-    <w:basedOn w:val="815"/>
-    <w:next w:val="815"/>
-    <w:link w:val="643"/>
+    <w:basedOn w:val="833"/>
+    <w:next w:val="833"/>
+    <w:link w:val="661"/>
     <w:uiPriority w:val="9"/>
     <w:unhideWhenUsed/>
     <w:qFormat/>
@@ -9471,21 +9727,21 @@
       <w:sz w:val="34"/>
     </w:rPr>
   </w:style>
-  <w:style w:type="character" w:styleId="643">
+  <w:style w:type="character" w:styleId="661">
     <w:name w:val="Heading 2 Char"/>
-    <w:basedOn w:val="816"/>
-    <w:link w:val="642"/>
+    <w:basedOn w:val="834"/>
+    <w:link w:val="660"/>
     <w:uiPriority w:val="9"/>
     <w:rPr>
       <w:rFonts w:ascii="Arial" w:hAnsi="Arial" w:eastAsia="Arial" w:cs="Arial"/>
       <w:sz w:val="34"/>
     </w:rPr>
   </w:style>
-  <w:style w:type="paragraph" w:styleId="644">
+  <w:style w:type="paragraph" w:styleId="662">
     <w:name w:val="Heading 3"/>
-    <w:basedOn w:val="815"/>
-    <w:next w:val="815"/>
-    <w:link w:val="645"/>
+    <w:basedOn w:val="833"/>
+    <w:next w:val="833"/>
+    <w:link w:val="663"/>
     <w:uiPriority w:val="9"/>
     <w:unhideWhenUsed/>
     <w:qFormat/>
@@ -9501,10 +9757,10 @@
       <w:szCs w:val="30"/>
     </w:rPr>
   </w:style>
-  <w:style w:type="character" w:styleId="645">
+  <w:style w:type="character" w:styleId="663">
     <w:name w:val="Heading 3 Char"/>
-    <w:basedOn w:val="816"/>
-    <w:link w:val="644"/>
+    <w:basedOn w:val="834"/>
+    <w:link w:val="662"/>
     <w:uiPriority w:val="9"/>
     <w:rPr>
       <w:rFonts w:ascii="Arial" w:hAnsi="Arial" w:eastAsia="Arial" w:cs="Arial"/>
@@ -9512,11 +9768,11 @@
       <w:szCs w:val="30"/>
     </w:rPr>
   </w:style>
-  <w:style w:type="paragraph" w:styleId="646">
+  <w:style w:type="paragraph" w:styleId="664">
     <w:name w:val="Heading 4"/>
-    <w:basedOn w:val="815"/>
-    <w:next w:val="815"/>
-    <w:link w:val="647"/>
+    <w:basedOn w:val="833"/>
+    <w:next w:val="833"/>
+    <w:link w:val="665"/>
     <w:uiPriority w:val="9"/>
     <w:unhideWhenUsed/>
     <w:qFormat/>
@@ -9534,10 +9790,10 @@
       <w:szCs w:val="26"/>
     </w:rPr>
   </w:style>
-  <w:style w:type="character" w:styleId="647">
+  <w:style w:type="character" w:styleId="665">
     <w:name w:val="Heading 4 Char"/>
-    <w:basedOn w:val="816"/>
-    <w:link w:val="646"/>
+    <w:basedOn w:val="834"/>
+    <w:link w:val="664"/>
     <w:uiPriority w:val="9"/>
     <w:rPr>
       <w:rFonts w:ascii="Arial" w:hAnsi="Arial" w:eastAsia="Arial" w:cs="Arial"/>
@@ -9547,11 +9803,11 @@
       <w:szCs w:val="26"/>
     </w:rPr>
   </w:style>
-  <w:style w:type="paragraph" w:styleId="648">
+  <w:style w:type="paragraph" w:styleId="666">
     <w:name w:val="Heading 5"/>
-    <w:basedOn w:val="815"/>
-    <w:next w:val="815"/>
-    <w:link w:val="649"/>
+    <w:basedOn w:val="833"/>
+    <w:next w:val="833"/>
+    <w:link w:val="667"/>
     <w:uiPriority w:val="9"/>
     <w:unhideWhenUsed/>
     <w:qFormat/>
@@ -9569,10 +9825,10 @@
       <w:szCs w:val="24"/>
     </w:rPr>
   </w:style>
-  <w:style w:type="character" w:styleId="649">
+  <w:style w:type="character" w:styleId="667">
     <w:name w:val="Heading 5 Char"/>
-    <w:basedOn w:val="816"/>
-    <w:link w:val="648"/>
+    <w:basedOn w:val="834"/>
+    <w:link w:val="666"/>
     <w:uiPriority w:val="9"/>
     <w:rPr>
       <w:rFonts w:ascii="Arial" w:hAnsi="Arial" w:eastAsia="Arial" w:cs="Arial"/>
@@ -9582,11 +9838,11 @@
       <w:szCs w:val="24"/>
     </w:rPr>
   </w:style>
-  <w:style w:type="paragraph" w:styleId="650">
+  <w:style w:type="paragraph" w:styleId="668">
     <w:name w:val="Heading 6"/>
-    <w:basedOn w:val="815"/>
-    <w:next w:val="815"/>
-    <w:link w:val="651"/>
+    <w:basedOn w:val="833"/>
+    <w:next w:val="833"/>
+    <w:link w:val="669"/>
     <w:uiPriority w:val="9"/>
     <w:unhideWhenUsed/>
     <w:qFormat/>
@@ -9604,10 +9860,10 @@
       <w:szCs w:val="22"/>
     </w:rPr>
   </w:style>
-  <w:style w:type="character" w:styleId="651">
+  <w:style w:type="character" w:styleId="669">
     <w:name w:val="Heading 6 Char"/>
-    <w:basedOn w:val="816"/>
-    <w:link w:val="650"/>
+    <w:basedOn w:val="834"/>
+    <w:link w:val="668"/>
     <w:uiPriority w:val="9"/>
     <w:rPr>
       <w:rFonts w:ascii="Arial" w:hAnsi="Arial" w:eastAsia="Arial" w:cs="Arial"/>
@@ -9617,11 +9873,11 @@
       <w:szCs w:val="22"/>
     </w:rPr>
   </w:style>
-  <w:style w:type="paragraph" w:styleId="652">
+  <w:style w:type="paragraph" w:styleId="670">
     <w:name w:val="Heading 7"/>
-    <w:basedOn w:val="815"/>
-    <w:next w:val="815"/>
-    <w:link w:val="653"/>
+    <w:basedOn w:val="833"/>
+    <w:next w:val="833"/>
+    <w:link w:val="671"/>
     <w:uiPriority w:val="9"/>
     <w:unhideWhenUsed/>
     <w:qFormat/>
@@ -9641,10 +9897,10 @@
       <w:szCs w:val="22"/>
     </w:rPr>
   </w:style>
-  <w:style w:type="character" w:styleId="653">
+  <w:style w:type="character" w:styleId="671">
     <w:name w:val="Heading 7 Char"/>
-    <w:basedOn w:val="816"/>
-    <w:link w:val="652"/>
+    <w:basedOn w:val="834"/>
+    <w:link w:val="670"/>
     <w:uiPriority w:val="9"/>
     <w:rPr>
       <w:rFonts w:ascii="Arial" w:hAnsi="Arial" w:eastAsia="Arial" w:cs="Arial"/>
@@ -9656,11 +9912,11 @@
       <w:szCs w:val="22"/>
     </w:rPr>
   </w:style>
-  <w:style w:type="paragraph" w:styleId="654">
+  <w:style w:type="paragraph" w:styleId="672">
     <w:name w:val="Heading 8"/>
-    <w:basedOn w:val="815"/>
-    <w:next w:val="815"/>
-    <w:link w:val="655"/>
+    <w:basedOn w:val="833"/>
+    <w:next w:val="833"/>
+    <w:link w:val="673"/>
     <w:uiPriority w:val="9"/>
     <w:unhideWhenUsed/>
     <w:qFormat/>
@@ -9678,10 +9934,10 @@
       <w:szCs w:val="22"/>
     </w:rPr>
   </w:style>
-  <w:style w:type="character" w:styleId="655">
+  <w:style w:type="character" w:styleId="673">
     <w:name w:val="Heading 8 Char"/>
-    <w:basedOn w:val="816"/>
-    <w:link w:val="654"/>
+    <w:basedOn w:val="834"/>
+    <w:link w:val="672"/>
     <w:uiPriority w:val="9"/>
     <w:rPr>
       <w:rFonts w:ascii="Arial" w:hAnsi="Arial" w:eastAsia="Arial" w:cs="Arial"/>
@@ -9691,11 +9947,11 @@
       <w:szCs w:val="22"/>
     </w:rPr>
   </w:style>
-  <w:style w:type="paragraph" w:styleId="656">
+  <w:style w:type="paragraph" w:styleId="674">
     <w:name w:val="Heading 9"/>
-    <w:basedOn w:val="815"/>
-    <w:next w:val="815"/>
-    <w:link w:val="657"/>
+    <w:basedOn w:val="833"/>
+    <w:next w:val="833"/>
+    <w:link w:val="675"/>
     <w:uiPriority w:val="9"/>
     <w:unhideWhenUsed/>
     <w:qFormat/>
@@ -9713,10 +9969,10 @@
       <w:szCs w:val="21"/>
     </w:rPr>
   </w:style>
-  <w:style w:type="character" w:styleId="657">
+  <w:style w:type="character" w:styleId="675">
     <w:name w:val="Heading 9 Char"/>
-    <w:basedOn w:val="816"/>
-    <w:link w:val="656"/>
+    <w:basedOn w:val="834"/>
+    <w:link w:val="674"/>
     <w:uiPriority w:val="9"/>
     <w:rPr>
       <w:rFonts w:ascii="Arial" w:hAnsi="Arial" w:eastAsia="Arial" w:cs="Arial"/>
@@ -9726,7 +9982,7 @@
       <w:szCs w:val="21"/>
     </w:rPr>
   </w:style>
-  <w:style w:type="paragraph" w:styleId="658">
+  <w:style w:type="paragraph" w:styleId="676">
     <w:name w:val="No Spacing"/>
     <w:uiPriority w:val="1"/>
     <w:qFormat/>
@@ -9734,11 +9990,11 @@
       <w:spacing w:before="0" w:after="0" w:line="240" w:lineRule="auto"/>
     </w:pPr>
   </w:style>
-  <w:style w:type="paragraph" w:styleId="659">
+  <w:style w:type="paragraph" w:styleId="677">
     <w:name w:val="Title"/>
-    <w:basedOn w:val="815"/>
-    <w:next w:val="815"/>
-    <w:link w:val="660"/>
+    <w:basedOn w:val="833"/>
+    <w:next w:val="833"/>
+    <w:link w:val="678"/>
     <w:uiPriority w:val="10"/>
     <w:qFormat/>
     <w:pPr>
@@ -9750,21 +10006,21 @@
       <w:szCs w:val="48"/>
     </w:rPr>
   </w:style>
-  <w:style w:type="character" w:styleId="660">
+  <w:style w:type="character" w:styleId="678">
     <w:name w:val="Title Char"/>
-    <w:basedOn w:val="816"/>
-    <w:link w:val="659"/>
+    <w:basedOn w:val="834"/>
+    <w:link w:val="677"/>
     <w:uiPriority w:val="10"/>
     <w:rPr>
       <w:sz w:val="48"/>
       <w:szCs w:val="48"/>
     </w:rPr>
   </w:style>
-  <w:style w:type="paragraph" w:styleId="661">
+  <w:style w:type="paragraph" w:styleId="679">
     <w:name w:val="Subtitle"/>
-    <w:basedOn w:val="815"/>
-    <w:next w:val="815"/>
-    <w:link w:val="662"/>
+    <w:basedOn w:val="833"/>
+    <w:next w:val="833"/>
+    <w:link w:val="680"/>
     <w:uiPriority w:val="11"/>
     <w:qFormat/>
     <w:pPr>
@@ -9775,21 +10031,21 @@
       <w:szCs w:val="24"/>
     </w:rPr>
   </w:style>
-  <w:style w:type="character" w:styleId="662">
+  <w:style w:type="character" w:styleId="680">
     <w:name w:val="Subtitle Char"/>
-    <w:basedOn w:val="816"/>
-    <w:link w:val="661"/>
+    <w:basedOn w:val="834"/>
+    <w:link w:val="679"/>
     <w:uiPriority w:val="11"/>
     <w:rPr>
       <w:sz w:val="24"/>
       <w:szCs w:val="24"/>
     </w:rPr>
   </w:style>
-  <w:style w:type="paragraph" w:styleId="663">
+  <w:style w:type="paragraph" w:styleId="681">
     <w:name w:val="Quote"/>
-    <w:basedOn w:val="815"/>
-    <w:next w:val="815"/>
-    <w:link w:val="664"/>
+    <w:basedOn w:val="833"/>
+    <w:next w:val="833"/>
+    <w:link w:val="682"/>
     <w:uiPriority w:val="29"/>
     <w:qFormat/>
     <w:pPr>
@@ -9799,19 +10055,19 @@
       <w:i/>
     </w:rPr>
   </w:style>
-  <w:style w:type="character" w:styleId="664">
+  <w:style w:type="character" w:styleId="682">
     <w:name w:val="Quote Char"/>
-    <w:link w:val="663"/>
+    <w:link w:val="681"/>
     <w:uiPriority w:val="29"/>
     <w:rPr>
       <w:i/>
     </w:rPr>
   </w:style>
-  <w:style w:type="paragraph" w:styleId="665">
+  <w:style w:type="paragraph" w:styleId="683">
     <w:name w:val="Intense Quote"/>
-    <w:basedOn w:val="815"/>
-    <w:next w:val="815"/>
-    <w:link w:val="666"/>
+    <w:basedOn w:val="833"/>
+    <w:next w:val="833"/>
+    <w:link w:val="684"/>
     <w:uiPriority w:val="30"/>
     <w:qFormat/>
     <w:pPr>
@@ -9829,18 +10085,18 @@
       <w:i/>
     </w:rPr>
   </w:style>
-  <w:style w:type="character" w:styleId="666">
+  <w:style w:type="character" w:styleId="684">
     <w:name w:val="Intense Quote Char"/>
-    <w:link w:val="665"/>
+    <w:link w:val="683"/>
     <w:uiPriority w:val="30"/>
     <w:rPr>
       <w:i/>
     </w:rPr>
   </w:style>
-  <w:style w:type="paragraph" w:styleId="667">
+  <w:style w:type="paragraph" w:styleId="685">
     <w:name w:val="Header"/>
-    <w:basedOn w:val="815"/>
-    <w:link w:val="668"/>
+    <w:basedOn w:val="833"/>
+    <w:link w:val="686"/>
     <w:uiPriority w:val="99"/>
     <w:unhideWhenUsed/>
     <w:pPr>
@@ -9851,22 +10107,22 @@
       </w:tabs>
     </w:pPr>
   </w:style>
-  <w:style w:type="character" w:styleId="668">
+  <w:style w:type="character" w:styleId="686">
     <w:name w:val="Header Char"/>
-    <w:basedOn w:val="816"/>
-    <w:link w:val="667"/>
+    <w:basedOn w:val="834"/>
+    <w:link w:val="685"/>
     <w:uiPriority w:val="99"/>
   </w:style>
-  <w:style w:type="character" w:styleId="669">
+  <w:style w:type="character" w:styleId="687">
     <w:name w:val="Footer Char"/>
-    <w:basedOn w:val="816"/>
-    <w:link w:val="820"/>
+    <w:basedOn w:val="834"/>
+    <w:link w:val="838"/>
     <w:uiPriority w:val="99"/>
   </w:style>
-  <w:style w:type="paragraph" w:styleId="670">
+  <w:style w:type="paragraph" w:styleId="688">
     <w:name w:val="Caption"/>
-    <w:basedOn w:val="815"/>
-    <w:next w:val="815"/>
+    <w:basedOn w:val="833"/>
+    <w:next w:val="833"/>
     <w:uiPriority w:val="35"/>
     <w:semiHidden/>
     <w:unhideWhenUsed/>
@@ -9882,15 +10138,15 @@
       <w:szCs w:val="18"/>
     </w:rPr>
   </w:style>
-  <w:style w:type="character" w:styleId="671">
+  <w:style w:type="character" w:styleId="689">
     <w:name w:val="Caption Char"/>
-    <w:basedOn w:val="670"/>
-    <w:link w:val="820"/>
+    <w:basedOn w:val="688"/>
+    <w:link w:val="838"/>
     <w:uiPriority w:val="99"/>
   </w:style>
-  <w:style w:type="table" w:styleId="672">
+  <w:style w:type="table" w:styleId="690">
     <w:name w:val="Table Grid"/>
-    <w:basedOn w:val="817"/>
+    <w:basedOn w:val="835"/>
     <w:uiPriority w:val="59"/>
     <w:pPr>
       <w:spacing w:after="0" w:line="240" w:lineRule="auto"/>
@@ -9913,9 +10169,9 @@
       </w:tblCellMar>
     </w:tblPr>
   </w:style>
-  <w:style w:type="table" w:styleId="673">
+  <w:style w:type="table" w:styleId="691">
     <w:name w:val="Table Grid Light"/>
-    <w:basedOn w:val="817"/>
+    <w:basedOn w:val="835"/>
     <w:uiPriority w:val="59"/>
     <w:pPr>
       <w:spacing w:after="0" w:line="240" w:lineRule="auto"/>
@@ -9938,9 +10194,9 @@
       </w:tblCellMar>
     </w:tblPr>
   </w:style>
-  <w:style w:type="table" w:styleId="674">
+  <w:style w:type="table" w:styleId="692">
     <w:name w:val="Plain Table 1"/>
-    <w:basedOn w:val="817"/>
+    <w:basedOn w:val="835"/>
     <w:uiPriority w:val="59"/>
     <w:pPr>
       <w:spacing w:after="0" w:line="240" w:lineRule="auto"/>
@@ -10005,9 +10261,9 @@
       </w:rPr>
     </w:tblStylePr>
   </w:style>
-  <w:style w:type="table" w:styleId="675">
+  <w:style w:type="table" w:styleId="693">
     <w:name w:val="Plain Table 2"/>
-    <w:basedOn w:val="817"/>
+    <w:basedOn w:val="835"/>
     <w:uiPriority w:val="59"/>
     <w:pPr>
       <w:spacing w:after="0" w:line="240" w:lineRule="auto"/>
@@ -10090,9 +10346,9 @@
       </w:rPr>
     </w:tblStylePr>
   </w:style>
-  <w:style w:type="table" w:styleId="676">
+  <w:style w:type="table" w:styleId="694">
     <w:name w:val="Plain Table 3"/>
-    <w:basedOn w:val="817"/>
+    <w:basedOn w:val="835"/>
     <w:uiPriority w:val="99"/>
     <w:pPr>
       <w:spacing w:after="0" w:line="240" w:lineRule="auto"/>
@@ -10167,9 +10423,9 @@
       </w:rPr>
     </w:tblStylePr>
   </w:style>
-  <w:style w:type="table" w:styleId="677">
+  <w:style w:type="table" w:styleId="695">
     <w:name w:val="Plain Table 4"/>
-    <w:basedOn w:val="817"/>
+    <w:basedOn w:val="835"/>
     <w:uiPriority w:val="99"/>
     <w:pPr>
       <w:spacing w:after="0" w:line="240" w:lineRule="auto"/>
@@ -10224,9 +10480,9 @@
       </w:rPr>
     </w:tblStylePr>
   </w:style>
-  <w:style w:type="table" w:styleId="678">
+  <w:style w:type="table" w:styleId="696">
     <w:name w:val="Plain Table 5"/>
-    <w:basedOn w:val="817"/>
+    <w:basedOn w:val="835"/>
     <w:uiPriority w:val="99"/>
     <w:pPr>
       <w:spacing w:after="0" w:line="240" w:lineRule="auto"/>
@@ -10312,9 +10568,9 @@
       </w:tcPr>
     </w:tblStylePr>
   </w:style>
-  <w:style w:type="table" w:styleId="679">
+  <w:style w:type="table" w:styleId="697">
     <w:name w:val="Grid Table 1 Light"/>
-    <w:basedOn w:val="817"/>
+    <w:basedOn w:val="835"/>
     <w:uiPriority w:val="99"/>
     <w:pPr>
       <w:spacing w:after="0" w:line="240" w:lineRule="auto"/>
@@ -10377,9 +10633,9 @@
       </w:rPr>
     </w:tblStylePr>
   </w:style>
-  <w:style w:type="table" w:styleId="680">
+  <w:style w:type="table" w:styleId="698">
     <w:name w:val="Grid Table 1 Light - Accent 1"/>
-    <w:basedOn w:val="817"/>
+    <w:basedOn w:val="835"/>
     <w:uiPriority w:val="99"/>
     <w:pPr>
       <w:spacing w:after="0" w:line="240" w:lineRule="auto"/>
@@ -10442,9 +10698,9 @@
       </w:rPr>
     </w:tblStylePr>
   </w:style>
-  <w:style w:type="table" w:styleId="681">
+  <w:style w:type="table" w:styleId="699">
     <w:name w:val="Grid Table 1 Light - Accent 2"/>
-    <w:basedOn w:val="817"/>
+    <w:basedOn w:val="835"/>
     <w:uiPriority w:val="99"/>
     <w:pPr>
       <w:spacing w:after="0" w:line="240" w:lineRule="auto"/>
@@ -10507,9 +10763,9 @@
       </w:rPr>
     </w:tblStylePr>
   </w:style>
-  <w:style w:type="table" w:styleId="682">
+  <w:style w:type="table" w:styleId="700">
     <w:name w:val="Grid Table 1 Light - Accent 3"/>
-    <w:basedOn w:val="817"/>
+    <w:basedOn w:val="835"/>
     <w:uiPriority w:val="99"/>
     <w:pPr>
       <w:spacing w:after="0" w:line="240" w:lineRule="auto"/>
@@ -10572,9 +10828,9 @@
       </w:rPr>
     </w:tblStylePr>
   </w:style>
-  <w:style w:type="table" w:styleId="683">
+  <w:style w:type="table" w:styleId="701">
     <w:name w:val="Grid Table 1 Light - Accent 4"/>
-    <w:basedOn w:val="817"/>
+    <w:basedOn w:val="835"/>
     <w:uiPriority w:val="99"/>
     <w:pPr>
       <w:spacing w:after="0" w:line="240" w:lineRule="auto"/>
@@ -10637,9 +10893,9 @@
       </w:rPr>
     </w:tblStylePr>
   </w:style>
-  <w:style w:type="table" w:styleId="684">
+  <w:style w:type="table" w:styleId="702">
     <w:name w:val="Grid Table 1 Light - Accent 5"/>
-    <w:basedOn w:val="817"/>
+    <w:basedOn w:val="835"/>
     <w:uiPriority w:val="99"/>
     <w:pPr>
       <w:spacing w:after="0" w:line="240" w:lineRule="auto"/>
@@ -10702,9 +10958,9 @@
       </w:rPr>
     </w:tblStylePr>
   </w:style>
-  <w:style w:type="table" w:styleId="685">
+  <w:style w:type="table" w:styleId="703">
     <w:name w:val="Grid Table 1 Light - Accent 6"/>
-    <w:basedOn w:val="817"/>
+    <w:basedOn w:val="835"/>
     <w:uiPriority w:val="99"/>
     <w:pPr>
       <w:spacing w:after="0" w:line="240" w:lineRule="auto"/>
@@ -10767,9 +11023,9 @@
       </w:rPr>
     </w:tblStylePr>
   </w:style>
-  <w:style w:type="table" w:styleId="686">
+  <w:style w:type="table" w:styleId="704">
     <w:name w:val="Grid Table 2"/>
-    <w:basedOn w:val="817"/>
+    <w:basedOn w:val="835"/>
     <w:uiPriority w:val="99"/>
     <w:pPr>
       <w:spacing w:after="0" w:line="240" w:lineRule="auto"/>
@@ -10847,9 +11103,9 @@
       </w:tcPr>
     </w:tblStylePr>
   </w:style>
-  <w:style w:type="table" w:styleId="687">
+  <w:style w:type="table" w:styleId="705">
     <w:name w:val="Grid Table 2 - Accent 1"/>
-    <w:basedOn w:val="817"/>
+    <w:basedOn w:val="835"/>
     <w:uiPriority w:val="99"/>
     <w:pPr>
       <w:spacing w:after="0" w:line="240" w:lineRule="auto"/>
@@ -10927,9 +11183,9 @@
       </w:tcPr>
     </w:tblStylePr>
   </w:style>
-  <w:style w:type="table" w:styleId="688">
+  <w:style w:type="table" w:styleId="706">
     <w:name w:val="Grid Table 2 - Accent 2"/>
-    <w:basedOn w:val="817"/>
+    <w:basedOn w:val="835"/>
     <w:uiPriority w:val="99"/>
     <w:pPr>
       <w:spacing w:after="0" w:line="240" w:lineRule="auto"/>
@@ -11007,9 +11263,9 @@
       </w:tcPr>
     </w:tblStylePr>
   </w:style>
-  <w:style w:type="table" w:styleId="689">
+  <w:style w:type="table" w:styleId="707">
     <w:name w:val="Grid Table 2 - Accent 3"/>
-    <w:basedOn w:val="817"/>
+    <w:basedOn w:val="835"/>
     <w:uiPriority w:val="99"/>
     <w:pPr>
       <w:spacing w:after="0" w:line="240" w:lineRule="auto"/>
@@ -11087,9 +11343,9 @@
       </w:tcPr>
     </w:tblStylePr>
   </w:style>
-  <w:style w:type="table" w:styleId="690">
+  <w:style w:type="table" w:styleId="708">
     <w:name w:val="Grid Table 2 - Accent 4"/>
-    <w:basedOn w:val="817"/>
+    <w:basedOn w:val="835"/>
     <w:uiPriority w:val="99"/>
     <w:pPr>
       <w:spacing w:after="0" w:line="240" w:lineRule="auto"/>
@@ -11167,9 +11423,9 @@
       </w:tcPr>
     </w:tblStylePr>
   </w:style>
-  <w:style w:type="table" w:styleId="691">
+  <w:style w:type="table" w:styleId="709">
     <w:name w:val="Grid Table 2 - Accent 5"/>
-    <w:basedOn w:val="817"/>
+    <w:basedOn w:val="835"/>
     <w:uiPriority w:val="99"/>
     <w:pPr>
       <w:spacing w:after="0" w:line="240" w:lineRule="auto"/>
@@ -11247,9 +11503,9 @@
       </w:tcPr>
     </w:tblStylePr>
   </w:style>
-  <w:style w:type="table" w:styleId="692">
+  <w:style w:type="table" w:styleId="710">
     <w:name w:val="Grid Table 2 - Accent 6"/>
-    <w:basedOn w:val="817"/>
+    <w:basedOn w:val="835"/>
     <w:uiPriority w:val="99"/>
     <w:pPr>
       <w:spacing w:after="0" w:line="240" w:lineRule="auto"/>
@@ -11327,9 +11583,9 @@
       </w:tcPr>
     </w:tblStylePr>
   </w:style>
-  <w:style w:type="table" w:styleId="693">
+  <w:style w:type="table" w:styleId="711">
     <w:name w:val="Grid Table 3"/>
-    <w:basedOn w:val="817"/>
+    <w:basedOn w:val="835"/>
     <w:uiPriority w:val="99"/>
     <w:pPr>
       <w:spacing w:after="0" w:line="240" w:lineRule="auto"/>
@@ -11428,9 +11684,9 @@
       </w:tcPr>
     </w:tblStylePr>
   </w:style>
-  <w:style w:type="table" w:styleId="694">
+  <w:style w:type="table" w:styleId="712">
     <w:name w:val="Grid Table 3 - Accent 1"/>
-    <w:basedOn w:val="817"/>
+    <w:basedOn w:val="835"/>
     <w:uiPriority w:val="99"/>
     <w:pPr>
       <w:spacing w:after="0" w:line="240" w:lineRule="auto"/>
@@ -11529,9 +11785,9 @@
       </w:tcPr>
     </w:tblStylePr>
   </w:style>
-  <w:style w:type="table" w:styleId="695">
+  <w:style w:type="table" w:styleId="713">
     <w:name w:val="Grid Table 3 - Accent 2"/>
-    <w:basedOn w:val="817"/>
+    <w:basedOn w:val="835"/>
     <w:uiPriority w:val="99"/>
     <w:pPr>
       <w:spacing w:after="0" w:line="240" w:lineRule="auto"/>
@@ -11630,9 +11886,9 @@
       </w:tcPr>
     </w:tblStylePr>
   </w:style>
-  <w:style w:type="table" w:styleId="696">
+  <w:style w:type="table" w:styleId="714">
     <w:name w:val="Grid Table 3 - Accent 3"/>
-    <w:basedOn w:val="817"/>
+    <w:basedOn w:val="835"/>
     <w:uiPriority w:val="99"/>
     <w:pPr>
       <w:spacing w:after="0" w:line="240" w:lineRule="auto"/>
@@ -11731,9 +11987,9 @@
       </w:tcPr>
     </w:tblStylePr>
   </w:style>
-  <w:style w:type="table" w:styleId="697">
+  <w:style w:type="table" w:styleId="715">
     <w:name w:val="Grid Table 3 - Accent 4"/>
-    <w:basedOn w:val="817"/>
+    <w:basedOn w:val="835"/>
     <w:uiPriority w:val="99"/>
     <w:pPr>
       <w:spacing w:after="0" w:line="240" w:lineRule="auto"/>
@@ -11832,9 +12088,9 @@
       </w:tcPr>
     </w:tblStylePr>
   </w:style>
-  <w:style w:type="table" w:styleId="698">
+  <w:style w:type="table" w:styleId="716">
     <w:name w:val="Grid Table 3 - Accent 5"/>
-    <w:basedOn w:val="817"/>
+    <w:basedOn w:val="835"/>
     <w:uiPriority w:val="99"/>
     <w:pPr>
       <w:spacing w:after="0" w:line="240" w:lineRule="auto"/>
@@ -11933,9 +12189,9 @@
       </w:tcPr>
     </w:tblStylePr>
   </w:style>
-  <w:style w:type="table" w:styleId="699">
+  <w:style w:type="table" w:styleId="717">
     <w:name w:val="Grid Table 3 - Accent 6"/>
-    <w:basedOn w:val="817"/>
+    <w:basedOn w:val="835"/>
     <w:uiPriority w:val="99"/>
     <w:pPr>
       <w:spacing w:after="0" w:line="240" w:lineRule="auto"/>
@@ -12034,9 +12290,9 @@
       </w:tcPr>
     </w:tblStylePr>
   </w:style>
-  <w:style w:type="table" w:styleId="700">
+  <w:style w:type="table" w:styleId="718">
     <w:name w:val="Grid Table 4"/>
-    <w:basedOn w:val="817"/>
+    <w:basedOn w:val="835"/>
     <w:uiPriority w:val="59"/>
     <w:pPr>
       <w:spacing w:after="0" w:line="240" w:lineRule="auto"/>
@@ -12115,9 +12371,9 @@
       </w:tcPr>
     </w:tblStylePr>
   </w:style>
-  <w:style w:type="table" w:styleId="701">
+  <w:style w:type="table" w:styleId="719">
     <w:name w:val="Grid Table 4 - Accent 1"/>
-    <w:basedOn w:val="817"/>
+    <w:basedOn w:val="835"/>
     <w:uiPriority w:val="59"/>
     <w:pPr>
       <w:spacing w:after="0" w:line="240" w:lineRule="auto"/>
@@ -12196,9 +12452,9 @@
       </w:tcPr>
     </w:tblStylePr>
   </w:style>
-  <w:style w:type="table" w:styleId="702">
+  <w:style w:type="table" w:styleId="720">
     <w:name w:val="Grid Table 4 - Accent 2"/>
-    <w:basedOn w:val="817"/>
+    <w:basedOn w:val="835"/>
     <w:uiPriority w:val="59"/>
     <w:pPr>
       <w:spacing w:after="0" w:line="240" w:lineRule="auto"/>
@@ -12277,9 +12533,9 @@
       </w:tcPr>
     </w:tblStylePr>
   </w:style>
-  <w:style w:type="table" w:styleId="703">
+  <w:style w:type="table" w:styleId="721">
     <w:name w:val="Grid Table 4 - Accent 3"/>
-    <w:basedOn w:val="817"/>
+    <w:basedOn w:val="835"/>
     <w:uiPriority w:val="59"/>
     <w:pPr>
       <w:spacing w:after="0" w:line="240" w:lineRule="auto"/>
@@ -12358,9 +12614,9 @@
       </w:tcPr>
     </w:tblStylePr>
   </w:style>
-  <w:style w:type="table" w:styleId="704">
+  <w:style w:type="table" w:styleId="722">
     <w:name w:val="Grid Table 4 - Accent 4"/>
-    <w:basedOn w:val="817"/>
+    <w:basedOn w:val="835"/>
     <w:uiPriority w:val="59"/>
     <w:pPr>
       <w:spacing w:after="0" w:line="240" w:lineRule="auto"/>
@@ -12439,9 +12695,9 @@
       </w:tcPr>
     </w:tblStylePr>
   </w:style>
-  <w:style w:type="table" w:styleId="705">
+  <w:style w:type="table" w:styleId="723">
     <w:name w:val="Grid Table 4 - Accent 5"/>
-    <w:basedOn w:val="817"/>
+    <w:basedOn w:val="835"/>
     <w:uiPriority w:val="59"/>
     <w:pPr>
       <w:spacing w:after="0" w:line="240" w:lineRule="auto"/>
@@ -12520,9 +12776,9 @@
       </w:tcPr>
     </w:tblStylePr>
   </w:style>
-  <w:style w:type="table" w:styleId="706">
+  <w:style w:type="table" w:styleId="724">
     <w:name w:val="Grid Table 4 - Accent 6"/>
-    <w:basedOn w:val="817"/>
+    <w:basedOn w:val="835"/>
     <w:uiPriority w:val="59"/>
     <w:pPr>
       <w:spacing w:after="0" w:line="240" w:lineRule="auto"/>
@@ -12601,9 +12857,9 @@
       </w:tcPr>
     </w:tblStylePr>
   </w:style>
-  <w:style w:type="table" w:styleId="707">
+  <w:style w:type="table" w:styleId="725">
     <w:name w:val="Grid Table 5 Dark"/>
-    <w:basedOn w:val="817"/>
+    <w:basedOn w:val="835"/>
     <w:uiPriority w:val="99"/>
     <w:pPr>
       <w:spacing w:after="0" w:line="240" w:lineRule="auto"/>
@@ -12680,9 +12936,9 @@
       </w:tcPr>
     </w:tblStylePr>
   </w:style>
-  <w:style w:type="table" w:styleId="708">
+  <w:style w:type="table" w:styleId="726">
     <w:name w:val="Grid Table 5 Dark- Accent 1"/>
-    <w:basedOn w:val="817"/>
+    <w:basedOn w:val="835"/>
     <w:uiPriority w:val="99"/>
     <w:pPr>
       <w:spacing w:after="0" w:line="240" w:lineRule="auto"/>
@@ -12759,9 +13015,9 @@
       </w:tcPr>
     </w:tblStylePr>
   </w:style>
-  <w:style w:type="table" w:styleId="709">
+  <w:style w:type="table" w:styleId="727">
     <w:name w:val="Grid Table 5 Dark - Accent 2"/>
-    <w:basedOn w:val="817"/>
+    <w:basedOn w:val="835"/>
     <w:uiPriority w:val="99"/>
     <w:pPr>
       <w:spacing w:after="0" w:line="240" w:lineRule="auto"/>
@@ -12838,9 +13094,9 @@
       </w:tcPr>
     </w:tblStylePr>
   </w:style>
-  <w:style w:type="table" w:styleId="710">
+  <w:style w:type="table" w:styleId="728">
     <w:name w:val="Grid Table 5 Dark - Accent 3"/>
-    <w:basedOn w:val="817"/>
+    <w:basedOn w:val="835"/>
     <w:uiPriority w:val="99"/>
     <w:pPr>
       <w:spacing w:after="0" w:line="240" w:lineRule="auto"/>
@@ -12917,9 +13173,9 @@
       </w:tcPr>
     </w:tblStylePr>
   </w:style>
-  <w:style w:type="table" w:styleId="711">
+  <w:style w:type="table" w:styleId="729">
     <w:name w:val="Grid Table 5 Dark- Accent 4"/>
-    <w:basedOn w:val="817"/>
+    <w:basedOn w:val="835"/>
     <w:uiPriority w:val="99"/>
     <w:pPr>
       <w:spacing w:after="0" w:line="240" w:lineRule="auto"/>
@@ -12996,9 +13252,9 @@
       </w:tcPr>
     </w:tblStylePr>
   </w:style>
-  <w:style w:type="table" w:styleId="712">
+  <w:style w:type="table" w:styleId="730">
     <w:name w:val="Grid Table 5 Dark - Accent 5"/>
-    <w:basedOn w:val="817"/>
+    <w:basedOn w:val="835"/>
     <w:uiPriority w:val="99"/>
     <w:pPr>
       <w:spacing w:after="0" w:line="240" w:lineRule="auto"/>
@@ -13075,9 +13331,9 @@
       </w:tcPr>
     </w:tblStylePr>
   </w:style>
-  <w:style w:type="table" w:styleId="713">
+  <w:style w:type="table" w:styleId="731">
     <w:name w:val="Grid Table 5 Dark - Accent 6"/>
-    <w:basedOn w:val="817"/>
+    <w:basedOn w:val="835"/>
     <w:uiPriority w:val="99"/>
     <w:pPr>
       <w:spacing w:after="0" w:line="240" w:lineRule="auto"/>
@@ -13154,9 +13410,9 @@
       </w:tcPr>
     </w:tblStylePr>
   </w:style>
-  <w:style w:type="table" w:styleId="714">
+  <w:style w:type="table" w:styleId="732">
     <w:name w:val="Grid Table 6 Colorful"/>
-    <w:basedOn w:val="817"/>
+    <w:basedOn w:val="835"/>
     <w:uiPriority w:val="99"/>
     <w:pPr>
       <w:spacing w:after="0" w:line="240" w:lineRule="auto"/>
@@ -13233,9 +13489,9 @@
       </w:rPr>
     </w:tblStylePr>
   </w:style>
-  <w:style w:type="table" w:styleId="715">
+  <w:style w:type="table" w:styleId="733">
     <w:name w:val="Grid Table 6 Colorful - Accent 1"/>
-    <w:basedOn w:val="817"/>
+    <w:basedOn w:val="835"/>
     <w:uiPriority w:val="99"/>
     <w:pPr>
       <w:spacing w:after="0" w:line="240" w:lineRule="auto"/>
@@ -13312,9 +13568,9 @@
       </w:rPr>
     </w:tblStylePr>
   </w:style>
-  <w:style w:type="table" w:styleId="716">
+  <w:style w:type="table" w:styleId="734">
     <w:name w:val="Grid Table 6 Colorful - Accent 2"/>
-    <w:basedOn w:val="817"/>
+    <w:basedOn w:val="835"/>
     <w:uiPriority w:val="99"/>
     <w:pPr>
       <w:spacing w:after="0" w:line="240" w:lineRule="auto"/>
@@ -13391,9 +13647,9 @@
       </w:rPr>
     </w:tblStylePr>
   </w:style>
-  <w:style w:type="table" w:styleId="717">
+  <w:style w:type="table" w:styleId="735">
     <w:name w:val="Grid Table 6 Colorful - Accent 3"/>
-    <w:basedOn w:val="817"/>
+    <w:basedOn w:val="835"/>
     <w:uiPriority w:val="99"/>
     <w:pPr>
       <w:spacing w:after="0" w:line="240" w:lineRule="auto"/>
@@ -13470,9 +13726,9 @@
       </w:rPr>
     </w:tblStylePr>
   </w:style>
-  <w:style w:type="table" w:styleId="718">
+  <w:style w:type="table" w:styleId="736">
     <w:name w:val="Grid Table 6 Colorful - Accent 4"/>
-    <w:basedOn w:val="817"/>
+    <w:basedOn w:val="835"/>
     <w:uiPriority w:val="99"/>
     <w:pPr>
       <w:spacing w:after="0" w:line="240" w:lineRule="auto"/>
@@ -13549,9 +13805,9 @@
       </w:rPr>
     </w:tblStylePr>
   </w:style>
-  <w:style w:type="table" w:styleId="719">
+  <w:style w:type="table" w:styleId="737">
     <w:name w:val="Grid Table 6 Colorful - Accent 5"/>
-    <w:basedOn w:val="817"/>
+    <w:basedOn w:val="835"/>
     <w:uiPriority w:val="99"/>
     <w:pPr>
       <w:spacing w:after="0" w:line="240" w:lineRule="auto"/>
@@ -13628,9 +13884,9 @@
       </w:rPr>
     </w:tblStylePr>
   </w:style>
-  <w:style w:type="table" w:styleId="720">
+  <w:style w:type="table" w:styleId="738">
     <w:name w:val="Grid Table 6 Colorful - Accent 6"/>
-    <w:basedOn w:val="817"/>
+    <w:basedOn w:val="835"/>
     <w:uiPriority w:val="99"/>
     <w:pPr>
       <w:spacing w:after="0" w:line="240" w:lineRule="auto"/>
@@ -13707,9 +13963,9 @@
       </w:rPr>
     </w:tblStylePr>
   </w:style>
-  <w:style w:type="table" w:styleId="721">
+  <w:style w:type="table" w:styleId="739">
     <w:name w:val="Grid Table 7 Colorful"/>
-    <w:basedOn w:val="817"/>
+    <w:basedOn w:val="835"/>
     <w:uiPriority w:val="99"/>
     <w:pPr>
       <w:spacing w:after="0" w:line="240" w:lineRule="auto"/>
@@ -13819,9 +14075,9 @@
       </w:tcPr>
     </w:tblStylePr>
   </w:style>
-  <w:style w:type="table" w:styleId="722">
+  <w:style w:type="table" w:styleId="740">
     <w:name w:val="Grid Table 7 Colorful - Accent 1"/>
-    <w:basedOn w:val="817"/>
+    <w:basedOn w:val="835"/>
     <w:uiPriority w:val="99"/>
     <w:pPr>
       <w:spacing w:after="0" w:line="240" w:lineRule="auto"/>
@@ -13931,9 +14187,9 @@
       </w:tcPr>
     </w:tblStylePr>
   </w:style>
-  <w:style w:type="table" w:styleId="723">
+  <w:style w:type="table" w:styleId="741">
     <w:name w:val="Grid Table 7 Colorful - Accent 2"/>
-    <w:basedOn w:val="817"/>
+    <w:basedOn w:val="835"/>
     <w:uiPriority w:val="99"/>
     <w:pPr>
       <w:spacing w:after="0" w:line="240" w:lineRule="auto"/>
@@ -14043,9 +14299,9 @@
       </w:tcPr>
     </w:tblStylePr>
   </w:style>
-  <w:style w:type="table" w:styleId="724">
+  <w:style w:type="table" w:styleId="742">
     <w:name w:val="Grid Table 7 Colorful - Accent 3"/>
-    <w:basedOn w:val="817"/>
+    <w:basedOn w:val="835"/>
     <w:uiPriority w:val="99"/>
     <w:pPr>
       <w:spacing w:after="0" w:line="240" w:lineRule="auto"/>
@@ -14155,9 +14411,9 @@
       </w:tcPr>
     </w:tblStylePr>
   </w:style>
-  <w:style w:type="table" w:styleId="725">
+  <w:style w:type="table" w:styleId="743">
     <w:name w:val="Grid Table 7 Colorful - Accent 4"/>
-    <w:basedOn w:val="817"/>
+    <w:basedOn w:val="835"/>
     <w:uiPriority w:val="99"/>
     <w:pPr>
       <w:spacing w:after="0" w:line="240" w:lineRule="auto"/>
@@ -14267,9 +14523,9 @@
       </w:tcPr>
     </w:tblStylePr>
   </w:style>
-  <w:style w:type="table" w:styleId="726">
+  <w:style w:type="table" w:styleId="744">
     <w:name w:val="Grid Table 7 Colorful - Accent 5"/>
-    <w:basedOn w:val="817"/>
+    <w:basedOn w:val="835"/>
     <w:uiPriority w:val="99"/>
     <w:pPr>
       <w:spacing w:after="0" w:line="240" w:lineRule="auto"/>
@@ -14379,9 +14635,9 @@
       </w:tcPr>
     </w:tblStylePr>
   </w:style>
-  <w:style w:type="table" w:styleId="727">
+  <w:style w:type="table" w:styleId="745">
     <w:name w:val="Grid Table 7 Colorful - Accent 6"/>
-    <w:basedOn w:val="817"/>
+    <w:basedOn w:val="835"/>
     <w:uiPriority w:val="99"/>
     <w:pPr>
       <w:spacing w:after="0" w:line="240" w:lineRule="auto"/>
@@ -14491,9 +14747,9 @@
       </w:tcPr>
     </w:tblStylePr>
   </w:style>
-  <w:style w:type="table" w:styleId="728">
+  <w:style w:type="table" w:styleId="746">
     <w:name w:val="List Table 1 Light"/>
-    <w:basedOn w:val="817"/>
+    <w:basedOn w:val="835"/>
     <w:uiPriority w:val="99"/>
     <w:pPr>
       <w:spacing w:after="0" w:line="240" w:lineRule="auto"/>
@@ -14554,9 +14810,9 @@
       </w:tcPr>
     </w:tblStylePr>
   </w:style>
-  <w:style w:type="table" w:styleId="729">
+  <w:style w:type="table" w:styleId="747">
     <w:name w:val="List Table 1 Light - Accent 1"/>
-    <w:basedOn w:val="817"/>
+    <w:basedOn w:val="835"/>
     <w:uiPriority w:val="99"/>
     <w:pPr>
       <w:spacing w:after="0" w:line="240" w:lineRule="auto"/>
@@ -14617,9 +14873,9 @@
       </w:tcPr>
     </w:tblStylePr>
   </w:style>
-  <w:style w:type="table" w:styleId="730">
+  <w:style w:type="table" w:styleId="748">
     <w:name w:val="List Table 1 Light - Accent 2"/>
-    <w:basedOn w:val="817"/>
+    <w:basedOn w:val="835"/>
     <w:uiPriority w:val="99"/>
     <w:pPr>
       <w:spacing w:after="0" w:line="240" w:lineRule="auto"/>
@@ -14680,9 +14936,9 @@
       </w:tcPr>
     </w:tblStylePr>
   </w:style>
-  <w:style w:type="table" w:styleId="731">
+  <w:style w:type="table" w:styleId="749">
     <w:name w:val="List Table 1 Light - Accent 3"/>
-    <w:basedOn w:val="817"/>
+    <w:basedOn w:val="835"/>
     <w:uiPriority w:val="99"/>
     <w:pPr>
       <w:spacing w:after="0" w:line="240" w:lineRule="auto"/>
@@ -14743,9 +14999,9 @@
       </w:tcPr>
     </w:tblStylePr>
   </w:style>
-  <w:style w:type="table" w:styleId="732">
+  <w:style w:type="table" w:styleId="750">
     <w:name w:val="List Table 1 Light - Accent 4"/>
-    <w:basedOn w:val="817"/>
+    <w:basedOn w:val="835"/>
     <w:uiPriority w:val="99"/>
     <w:pPr>
       <w:spacing w:after="0" w:line="240" w:lineRule="auto"/>
@@ -14806,9 +15062,9 @@
       </w:tcPr>
     </w:tblStylePr>
   </w:style>
-  <w:style w:type="table" w:styleId="733">
+  <w:style w:type="table" w:styleId="751">
     <w:name w:val="List Table 1 Light - Accent 5"/>
-    <w:basedOn w:val="817"/>
+    <w:basedOn w:val="835"/>
     <w:uiPriority w:val="99"/>
     <w:pPr>
       <w:spacing w:after="0" w:line="240" w:lineRule="auto"/>
@@ -14869,9 +15125,9 @@
       </w:tcPr>
     </w:tblStylePr>
   </w:style>
-  <w:style w:type="table" w:styleId="734">
+  <w:style w:type="table" w:styleId="752">
     <w:name w:val="List Table 1 Light - Accent 6"/>
-    <w:basedOn w:val="817"/>
+    <w:basedOn w:val="835"/>
     <w:uiPriority w:val="99"/>
     <w:pPr>
       <w:spacing w:after="0" w:line="240" w:lineRule="auto"/>
@@ -14932,9 +15188,9 @@
       </w:tcPr>
     </w:tblStylePr>
   </w:style>
-  <w:style w:type="table" w:styleId="735">
+  <w:style w:type="table" w:styleId="753">
     <w:name w:val="List Table 2"/>
-    <w:basedOn w:val="817"/>
+    <w:basedOn w:val="835"/>
     <w:uiPriority w:val="99"/>
     <w:pPr>
       <w:spacing w:after="0" w:line="240" w:lineRule="auto"/>
@@ -15018,9 +15274,9 @@
       </w:tcPr>
     </w:tblStylePr>
   </w:style>
-  <w:style w:type="table" w:styleId="736">
+  <w:style w:type="table" w:styleId="754">
     <w:name w:val="List Table 2 - Accent 1"/>
-    <w:basedOn w:val="817"/>
+    <w:basedOn w:val="835"/>
     <w:uiPriority w:val="99"/>
     <w:pPr>
       <w:spacing w:after="0" w:line="240" w:lineRule="auto"/>
@@ -15104,9 +15360,9 @@
       </w:tcPr>
     </w:tblStylePr>
   </w:style>
-  <w:style w:type="table" w:styleId="737">
+  <w:style w:type="table" w:styleId="755">
     <w:name w:val="List Table 2 - Accent 2"/>
-    <w:basedOn w:val="817"/>
+    <w:basedOn w:val="835"/>
     <w:uiPriority w:val="99"/>
     <w:pPr>
       <w:spacing w:after="0" w:line="240" w:lineRule="auto"/>
@@ -15190,9 +15446,9 @@
       </w:tcPr>
     </w:tblStylePr>
   </w:style>
-  <w:style w:type="table" w:styleId="738">
+  <w:style w:type="table" w:styleId="756">
     <w:name w:val="List Table 2 - Accent 3"/>
-    <w:basedOn w:val="817"/>
+    <w:basedOn w:val="835"/>
     <w:uiPriority w:val="99"/>
     <w:pPr>
       <w:spacing w:after="0" w:line="240" w:lineRule="auto"/>
@@ -15276,9 +15532,9 @@
       </w:tcPr>
     </w:tblStylePr>
   </w:style>
-  <w:style w:type="table" w:styleId="739">
+  <w:style w:type="table" w:styleId="757">
     <w:name w:val="List Table 2 - Accent 4"/>
-    <w:basedOn w:val="817"/>
+    <w:basedOn w:val="835"/>
     <w:uiPriority w:val="99"/>
     <w:pPr>
       <w:spacing w:after="0" w:line="240" w:lineRule="auto"/>
@@ -15362,9 +15618,9 @@
       </w:tcPr>
     </w:tblStylePr>
   </w:style>
-  <w:style w:type="table" w:styleId="740">
+  <w:style w:type="table" w:styleId="758">
     <w:name w:val="List Table 2 - Accent 5"/>
-    <w:basedOn w:val="817"/>
+    <w:basedOn w:val="835"/>
     <w:uiPriority w:val="99"/>
     <w:pPr>
       <w:spacing w:after="0" w:line="240" w:lineRule="auto"/>
@@ -15448,9 +15704,9 @@
       </w:tcPr>
     </w:tblStylePr>
   </w:style>
-  <w:style w:type="table" w:styleId="741">
+  <w:style w:type="table" w:styleId="759">
     <w:name w:val="List Table 2 - Accent 6"/>
-    <w:basedOn w:val="817"/>
+    <w:basedOn w:val="835"/>
     <w:uiPriority w:val="99"/>
     <w:pPr>
       <w:spacing w:after="0" w:line="240" w:lineRule="auto"/>
@@ -15534,9 +15790,9 @@
       </w:tcPr>
     </w:tblStylePr>
   </w:style>
-  <w:style w:type="table" w:styleId="742">
+  <w:style w:type="table" w:styleId="760">
     <w:name w:val="List Table 3"/>
-    <w:basedOn w:val="817"/>
+    <w:basedOn w:val="835"/>
     <w:uiPriority w:val="99"/>
     <w:pPr>
       <w:spacing w:after="0" w:line="240" w:lineRule="auto"/>
@@ -15608,9 +15864,9 @@
       </w:rPr>
     </w:tblStylePr>
   </w:style>
-  <w:style w:type="table" w:styleId="743">
+  <w:style w:type="table" w:styleId="761">
     <w:name w:val="List Table 3 - Accent 1"/>
-    <w:basedOn w:val="817"/>
+    <w:basedOn w:val="835"/>
     <w:uiPriority w:val="99"/>
     <w:pPr>
       <w:spacing w:after="0" w:line="240" w:lineRule="auto"/>
@@ -15682,9 +15938,9 @@
       </w:rPr>
     </w:tblStylePr>
   </w:style>
-  <w:style w:type="table" w:styleId="744">
+  <w:style w:type="table" w:styleId="762">
     <w:name w:val="List Table 3 - Accent 2"/>
-    <w:basedOn w:val="817"/>
+    <w:basedOn w:val="835"/>
     <w:uiPriority w:val="99"/>
     <w:pPr>
       <w:spacing w:after="0" w:line="240" w:lineRule="auto"/>
@@ -15756,9 +16012,9 @@
       </w:rPr>
     </w:tblStylePr>
   </w:style>
-  <w:style w:type="table" w:styleId="745">
+  <w:style w:type="table" w:styleId="763">
     <w:name w:val="List Table 3 - Accent 3"/>
-    <w:basedOn w:val="817"/>
+    <w:basedOn w:val="835"/>
     <w:uiPriority w:val="99"/>
     <w:pPr>
       <w:spacing w:after="0" w:line="240" w:lineRule="auto"/>
@@ -15830,9 +16086,9 @@
       </w:rPr>
     </w:tblStylePr>
   </w:style>
-  <w:style w:type="table" w:styleId="746">
+  <w:style w:type="table" w:styleId="764">
     <w:name w:val="List Table 3 - Accent 4"/>
-    <w:basedOn w:val="817"/>
+    <w:basedOn w:val="835"/>
     <w:uiPriority w:val="99"/>
     <w:pPr>
       <w:spacing w:after="0" w:line="240" w:lineRule="auto"/>
@@ -15904,9 +16160,9 @@
       </w:rPr>
     </w:tblStylePr>
   </w:style>
-  <w:style w:type="table" w:styleId="747">
+  <w:style w:type="table" w:styleId="765">
     <w:name w:val="List Table 3 - Accent 5"/>
-    <w:basedOn w:val="817"/>
+    <w:basedOn w:val="835"/>
     <w:uiPriority w:val="99"/>
     <w:pPr>
       <w:spacing w:after="0" w:line="240" w:lineRule="auto"/>
@@ -15978,9 +16234,9 @@
       </w:rPr>
     </w:tblStylePr>
   </w:style>
-  <w:style w:type="table" w:styleId="748">
+  <w:style w:type="table" w:styleId="766">
     <w:name w:val="List Table 3 - Accent 6"/>
-    <w:basedOn w:val="817"/>
+    <w:basedOn w:val="835"/>
     <w:uiPriority w:val="99"/>
     <w:pPr>
       <w:spacing w:after="0" w:line="240" w:lineRule="auto"/>
@@ -16052,9 +16308,9 @@
       </w:rPr>
     </w:tblStylePr>
   </w:style>
-  <w:style w:type="table" w:styleId="749">
+  <w:style w:type="table" w:styleId="767">
     <w:name w:val="List Table 4"/>
-    <w:basedOn w:val="817"/>
+    <w:basedOn w:val="835"/>
     <w:uiPriority w:val="99"/>
     <w:pPr>
       <w:spacing w:after="0" w:line="240" w:lineRule="auto"/>
@@ -16121,9 +16377,9 @@
       </w:rPr>
     </w:tblStylePr>
   </w:style>
-  <w:style w:type="table" w:styleId="750">
+  <w:style w:type="table" w:styleId="768">
     <w:name w:val="List Table 4 - Accent 1"/>
-    <w:basedOn w:val="817"/>
+    <w:basedOn w:val="835"/>
     <w:uiPriority w:val="99"/>
     <w:pPr>
       <w:spacing w:after="0" w:line="240" w:lineRule="auto"/>
@@ -16190,9 +16446,9 @@
       </w:rPr>
     </w:tblStylePr>
   </w:style>
-  <w:style w:type="table" w:styleId="751">
+  <w:style w:type="table" w:styleId="769">
     <w:name w:val="List Table 4 - Accent 2"/>
-    <w:basedOn w:val="817"/>
+    <w:basedOn w:val="835"/>
     <w:uiPriority w:val="99"/>
     <w:pPr>
       <w:spacing w:after="0" w:line="240" w:lineRule="auto"/>
@@ -16259,9 +16515,9 @@
       </w:rPr>
     </w:tblStylePr>
   </w:style>
-  <w:style w:type="table" w:styleId="752">
+  <w:style w:type="table" w:styleId="770">
     <w:name w:val="List Table 4 - Accent 3"/>
-    <w:basedOn w:val="817"/>
+    <w:basedOn w:val="835"/>
     <w:uiPriority w:val="99"/>
     <w:pPr>
       <w:spacing w:after="0" w:line="240" w:lineRule="auto"/>
@@ -16328,9 +16584,9 @@
       </w:rPr>
     </w:tblStylePr>
   </w:style>
-  <w:style w:type="table" w:styleId="753">
+  <w:style w:type="table" w:styleId="771">
     <w:name w:val="List Table 4 - Accent 4"/>
-    <w:basedOn w:val="817"/>
+    <w:basedOn w:val="835"/>
     <w:uiPriority w:val="99"/>
     <w:pPr>
       <w:spacing w:after="0" w:line="240" w:lineRule="auto"/>
@@ -16397,9 +16653,9 @@
       </w:rPr>
     </w:tblStylePr>
   </w:style>
-  <w:style w:type="table" w:styleId="754">
+  <w:style w:type="table" w:styleId="772">
     <w:name w:val="List Table 4 - Accent 5"/>
-    <w:basedOn w:val="817"/>
+    <w:basedOn w:val="835"/>
     <w:uiPriority w:val="99"/>
     <w:pPr>
       <w:spacing w:after="0" w:line="240" w:lineRule="auto"/>
@@ -16466,9 +16722,9 @@
       </w:rPr>
     </w:tblStylePr>
   </w:style>
-  <w:style w:type="table" w:styleId="755">
+  <w:style w:type="table" w:styleId="773">
     <w:name w:val="List Table 4 - Accent 6"/>
-    <w:basedOn w:val="817"/>
+    <w:basedOn w:val="835"/>
     <w:uiPriority w:val="99"/>
     <w:pPr>
       <w:spacing w:after="0" w:line="240" w:lineRule="auto"/>
@@ -16535,9 +16791,9 @@
       </w:rPr>
     </w:tblStylePr>
   </w:style>
-  <w:style w:type="table" w:styleId="756">
+  <w:style w:type="table" w:styleId="774">
     <w:name w:val="List Table 5 Dark"/>
-    <w:basedOn w:val="817"/>
+    <w:basedOn w:val="835"/>
     <w:uiPriority w:val="99"/>
     <w:pPr>
       <w:spacing w:after="0" w:line="240" w:lineRule="auto"/>
@@ -16642,9 +16898,9 @@
       </w:rPr>
     </w:tblStylePr>
   </w:style>
-  <w:style w:type="table" w:styleId="757">
+  <w:style w:type="table" w:styleId="775">
     <w:name w:val="List Table 5 Dark - Accent 1"/>
-    <w:basedOn w:val="817"/>
+    <w:basedOn w:val="835"/>
     <w:uiPriority w:val="99"/>
     <w:pPr>
       <w:spacing w:after="0" w:line="240" w:lineRule="auto"/>
@@ -16749,9 +17005,9 @@
       </w:rPr>
     </w:tblStylePr>
   </w:style>
-  <w:style w:type="table" w:styleId="758">
+  <w:style w:type="table" w:styleId="776">
     <w:name w:val="List Table 5 Dark - Accent 2"/>
-    <w:basedOn w:val="817"/>
+    <w:basedOn w:val="835"/>
     <w:uiPriority w:val="99"/>
     <w:pPr>
       <w:spacing w:after="0" w:line="240" w:lineRule="auto"/>
@@ -16856,9 +17112,9 @@
       </w:rPr>
     </w:tblStylePr>
   </w:style>
-  <w:style w:type="table" w:styleId="759">
+  <w:style w:type="table" w:styleId="777">
     <w:name w:val="List Table 5 Dark - Accent 3"/>
-    <w:basedOn w:val="817"/>
+    <w:basedOn w:val="835"/>
     <w:uiPriority w:val="99"/>
     <w:pPr>
       <w:spacing w:after="0" w:line="240" w:lineRule="auto"/>
@@ -16963,9 +17219,9 @@
       </w:rPr>
     </w:tblStylePr>
   </w:style>
-  <w:style w:type="table" w:styleId="760">
+  <w:style w:type="table" w:styleId="778">
     <w:name w:val="List Table 5 Dark - Accent 4"/>
-    <w:basedOn w:val="817"/>
+    <w:basedOn w:val="835"/>
     <w:uiPriority w:val="99"/>
     <w:pPr>
       <w:spacing w:after="0" w:line="240" w:lineRule="auto"/>
@@ -17070,9 +17326,9 @@
       </w:rPr>
     </w:tblStylePr>
   </w:style>
-  <w:style w:type="table" w:styleId="761">
+  <w:style w:type="table" w:styleId="779">
     <w:name w:val="List Table 5 Dark - Accent 5"/>
-    <w:basedOn w:val="817"/>
+    <w:basedOn w:val="835"/>
     <w:uiPriority w:val="99"/>
     <w:pPr>
       <w:spacing w:after="0" w:line="240" w:lineRule="auto"/>
@@ -17177,9 +17433,9 @@
       </w:rPr>
     </w:tblStylePr>
   </w:style>
-  <w:style w:type="table" w:styleId="762">
+  <w:style w:type="table" w:styleId="780">
     <w:name w:val="List Table 5 Dark - Accent 6"/>
-    <w:basedOn w:val="817"/>
+    <w:basedOn w:val="835"/>
     <w:uiPriority w:val="99"/>
     <w:pPr>
       <w:spacing w:after="0" w:line="240" w:lineRule="auto"/>
@@ -17284,9 +17540,9 @@
       </w:rPr>
     </w:tblStylePr>
   </w:style>
-  <w:style w:type="table" w:styleId="763">
+  <w:style w:type="table" w:styleId="781">
     <w:name w:val="List Table 6 Colorful"/>
-    <w:basedOn w:val="817"/>
+    <w:basedOn w:val="835"/>
     <w:uiPriority w:val="99"/>
     <w:pPr>
       <w:spacing w:after="0" w:line="240" w:lineRule="auto"/>
@@ -17357,9 +17613,9 @@
       </w:tcPr>
     </w:tblStylePr>
   </w:style>
-  <w:style w:type="table" w:styleId="764">
+  <w:style w:type="table" w:styleId="782">
     <w:name w:val="List Table 6 Colorful - Accent 1"/>
-    <w:basedOn w:val="817"/>
+    <w:basedOn w:val="835"/>
     <w:uiPriority w:val="99"/>
     <w:pPr>
       <w:spacing w:after="0" w:line="240" w:lineRule="auto"/>
@@ -17430,9 +17686,9 @@
       </w:tcPr>
     </w:tblStylePr>
   </w:style>
-  <w:style w:type="table" w:styleId="765">
+  <w:style w:type="table" w:styleId="783">
     <w:name w:val="List Table 6 Colorful - Accent 2"/>
-    <w:basedOn w:val="817"/>
+    <w:basedOn w:val="835"/>
     <w:uiPriority w:val="99"/>
     <w:pPr>
       <w:spacing w:after="0" w:line="240" w:lineRule="auto"/>
@@ -17503,9 +17759,9 @@
       </w:tcPr>
     </w:tblStylePr>
   </w:style>
-  <w:style w:type="table" w:styleId="766">
+  <w:style w:type="table" w:styleId="784">
     <w:name w:val="List Table 6 Colorful - Accent 3"/>
-    <w:basedOn w:val="817"/>
+    <w:basedOn w:val="835"/>
     <w:uiPriority w:val="99"/>
     <w:pPr>
       <w:spacing w:after="0" w:line="240" w:lineRule="auto"/>
@@ -17576,9 +17832,9 @@
       </w:tcPr>
     </w:tblStylePr>
   </w:style>
-  <w:style w:type="table" w:styleId="767">
+  <w:style w:type="table" w:styleId="785">
     <w:name w:val="List Table 6 Colorful - Accent 4"/>
-    <w:basedOn w:val="817"/>
+    <w:basedOn w:val="835"/>
     <w:uiPriority w:val="99"/>
     <w:pPr>
       <w:spacing w:after="0" w:line="240" w:lineRule="auto"/>
@@ -17649,9 +17905,9 @@
       </w:tcPr>
     </w:tblStylePr>
   </w:style>
-  <w:style w:type="table" w:styleId="768">
+  <w:style w:type="table" w:styleId="786">
     <w:name w:val="List Table 6 Colorful - Accent 5"/>
-    <w:basedOn w:val="817"/>
+    <w:basedOn w:val="835"/>
     <w:uiPriority w:val="99"/>
     <w:pPr>
       <w:spacing w:after="0" w:line="240" w:lineRule="auto"/>
@@ -17722,9 +17978,9 @@
       </w:tcPr>
     </w:tblStylePr>
   </w:style>
-  <w:style w:type="table" w:styleId="769">
+  <w:style w:type="table" w:styleId="787">
     <w:name w:val="List Table 6 Colorful - Accent 6"/>
-    <w:basedOn w:val="817"/>
+    <w:basedOn w:val="835"/>
     <w:uiPriority w:val="99"/>
     <w:pPr>
       <w:spacing w:after="0" w:line="240" w:lineRule="auto"/>
@@ -17795,9 +18051,9 @@
       </w:tcPr>
     </w:tblStylePr>
   </w:style>
-  <w:style w:type="table" w:styleId="770">
+  <w:style w:type="table" w:styleId="788">
     <w:name w:val="List Table 7 Colorful"/>
-    <w:basedOn w:val="817"/>
+    <w:basedOn w:val="835"/>
     <w:uiPriority w:val="99"/>
     <w:pPr>
       <w:spacing w:after="0" w:line="240" w:lineRule="auto"/>
@@ -17911,9 +18167,9 @@
       </w:rPr>
     </w:tblStylePr>
   </w:style>
-  <w:style w:type="table" w:styleId="771">
+  <w:style w:type="table" w:styleId="789">
     <w:name w:val="List Table 7 Colorful - Accent 1"/>
-    <w:basedOn w:val="817"/>
+    <w:basedOn w:val="835"/>
     <w:uiPriority w:val="99"/>
     <w:pPr>
       <w:spacing w:after="0" w:line="240" w:lineRule="auto"/>
@@ -18027,9 +18283,9 @@
       </w:rPr>
     </w:tblStylePr>
   </w:style>
-  <w:style w:type="table" w:styleId="772">
+  <w:style w:type="table" w:styleId="790">
     <w:name w:val="List Table 7 Colorful - Accent 2"/>
-    <w:basedOn w:val="817"/>
+    <w:basedOn w:val="835"/>
     <w:uiPriority w:val="99"/>
     <w:pPr>
       <w:spacing w:after="0" w:line="240" w:lineRule="auto"/>
@@ -18143,9 +18399,9 @@
       </w:rPr>
     </w:tblStylePr>
   </w:style>
-  <w:style w:type="table" w:styleId="773">
+  <w:style w:type="table" w:styleId="791">
     <w:name w:val="List Table 7 Colorful - Accent 3"/>
-    <w:basedOn w:val="817"/>
+    <w:basedOn w:val="835"/>
     <w:uiPriority w:val="99"/>
     <w:pPr>
       <w:spacing w:after="0" w:line="240" w:lineRule="auto"/>
@@ -18259,9 +18515,9 @@
       </w:rPr>
     </w:tblStylePr>
   </w:style>
-  <w:style w:type="table" w:styleId="774">
+  <w:style w:type="table" w:styleId="792">
     <w:name w:val="List Table 7 Colorful - Accent 4"/>
-    <w:basedOn w:val="817"/>
+    <w:basedOn w:val="835"/>
     <w:uiPriority w:val="99"/>
     <w:pPr>
       <w:spacing w:after="0" w:line="240" w:lineRule="auto"/>
@@ -18375,9 +18631,9 @@
       </w:rPr>
     </w:tblStylePr>
   </w:style>
-  <w:style w:type="table" w:styleId="775">
+  <w:style w:type="table" w:styleId="793">
     <w:name w:val="List Table 7 Colorful - Accent 5"/>
-    <w:basedOn w:val="817"/>
+    <w:basedOn w:val="835"/>
     <w:uiPriority w:val="99"/>
     <w:pPr>
       <w:spacing w:after="0" w:line="240" w:lineRule="auto"/>
@@ -18491,9 +18747,9 @@
       </w:rPr>
     </w:tblStylePr>
   </w:style>
-  <w:style w:type="table" w:styleId="776">
+  <w:style w:type="table" w:styleId="794">
     <w:name w:val="List Table 7 Colorful - Accent 6"/>
-    <w:basedOn w:val="817"/>
+    <w:basedOn w:val="835"/>
     <w:uiPriority w:val="99"/>
     <w:pPr>
       <w:spacing w:after="0" w:line="240" w:lineRule="auto"/>
@@ -18607,9 +18863,9 @@
       </w:rPr>
     </w:tblStylePr>
   </w:style>
-  <w:style w:type="table" w:styleId="777">
+  <w:style w:type="table" w:styleId="795">
     <w:name w:val="Lined - Accent"/>
-    <w:basedOn w:val="817"/>
+    <w:basedOn w:val="835"/>
     <w:uiPriority w:val="99"/>
     <w:pPr>
       <w:spacing w:after="0" w:line="240" w:lineRule="auto"/>
@@ -18697,9 +18953,9 @@
       </w:tcPr>
     </w:tblStylePr>
   </w:style>
-  <w:style w:type="table" w:styleId="778">
+  <w:style w:type="table" w:styleId="796">
     <w:name w:val="Lined - Accent 1"/>
-    <w:basedOn w:val="817"/>
+    <w:basedOn w:val="835"/>
     <w:uiPriority w:val="99"/>
     <w:pPr>
       <w:spacing w:after="0" w:line="240" w:lineRule="auto"/>
@@ -18787,9 +19043,9 @@
       </w:tcPr>
     </w:tblStylePr>
   </w:style>
-  <w:style w:type="table" w:styleId="779">
+  <w:style w:type="table" w:styleId="797">
     <w:name w:val="Lined - Accent 2"/>
-    <w:basedOn w:val="817"/>
+    <w:basedOn w:val="835"/>
     <w:uiPriority w:val="99"/>
     <w:pPr>
       <w:spacing w:after="0" w:line="240" w:lineRule="auto"/>
@@ -18877,9 +19133,9 @@
       </w:tcPr>
     </w:tblStylePr>
   </w:style>
-  <w:style w:type="table" w:styleId="780">
+  <w:style w:type="table" w:styleId="798">
     <w:name w:val="Lined - Accent 3"/>
-    <w:basedOn w:val="817"/>
+    <w:basedOn w:val="835"/>
     <w:uiPriority w:val="99"/>
     <w:pPr>
       <w:spacing w:after="0" w:line="240" w:lineRule="auto"/>
@@ -18967,9 +19223,9 @@
       </w:tcPr>
     </w:tblStylePr>
   </w:style>
-  <w:style w:type="table" w:styleId="781">
+  <w:style w:type="table" w:styleId="799">
     <w:name w:val="Lined - Accent 4"/>
-    <w:basedOn w:val="817"/>
+    <w:basedOn w:val="835"/>
     <w:uiPriority w:val="99"/>
     <w:pPr>
       <w:spacing w:after="0" w:line="240" w:lineRule="auto"/>
@@ -19057,9 +19313,9 @@
       </w:tcPr>
     </w:tblStylePr>
   </w:style>
-  <w:style w:type="table" w:styleId="782">
+  <w:style w:type="table" w:styleId="800">
     <w:name w:val="Lined - Accent 5"/>
-    <w:basedOn w:val="817"/>
+    <w:basedOn w:val="835"/>
     <w:uiPriority w:val="99"/>
     <w:pPr>
       <w:spacing w:after="0" w:line="240" w:lineRule="auto"/>
@@ -19147,9 +19403,9 @@
       </w:tcPr>
     </w:tblStylePr>
   </w:style>
-  <w:style w:type="table" w:styleId="783">
+  <w:style w:type="table" w:styleId="801">
     <w:name w:val="Lined - Accent 6"/>
-    <w:basedOn w:val="817"/>
+    <w:basedOn w:val="835"/>
     <w:uiPriority w:val="99"/>
     <w:pPr>
       <w:spacing w:after="0" w:line="240" w:lineRule="auto"/>
@@ -19237,9 +19493,9 @@
       </w:tcPr>
     </w:tblStylePr>
   </w:style>
-  <w:style w:type="table" w:styleId="784">
+  <w:style w:type="table" w:styleId="802">
     <w:name w:val="Bordered &amp; Lined - Accent"/>
-    <w:basedOn w:val="817"/>
+    <w:basedOn w:val="835"/>
     <w:uiPriority w:val="99"/>
     <w:pPr>
       <w:spacing w:after="0" w:line="240" w:lineRule="auto"/>
@@ -19335,9 +19591,9 @@
       </w:tcPr>
     </w:tblStylePr>
   </w:style>
-  <w:style w:type="table" w:styleId="785">
+  <w:style w:type="table" w:styleId="803">
     <w:name w:val="Bordered &amp; Lined - Accent 1"/>
-    <w:basedOn w:val="817"/>
+    <w:basedOn w:val="835"/>
     <w:uiPriority w:val="99"/>
     <w:pPr>
       <w:spacing w:after="0" w:line="240" w:lineRule="auto"/>
@@ -19433,9 +19689,9 @@
       </w:tcPr>
     </w:tblStylePr>
   </w:style>
-  <w:style w:type="table" w:styleId="786">
+  <w:style w:type="table" w:styleId="804">
     <w:name w:val="Bordered &amp; Lined - Accent 2"/>
-    <w:basedOn w:val="817"/>
+    <w:basedOn w:val="835"/>
     <w:uiPriority w:val="99"/>
     <w:pPr>
       <w:spacing w:after="0" w:line="240" w:lineRule="auto"/>
@@ -19531,9 +19787,9 @@
       </w:tcPr>
     </w:tblStylePr>
   </w:style>
-  <w:style w:type="table" w:styleId="787">
+  <w:style w:type="table" w:styleId="805">
     <w:name w:val="Bordered &amp; Lined - Accent 3"/>
-    <w:basedOn w:val="817"/>
+    <w:basedOn w:val="835"/>
     <w:uiPriority w:val="99"/>
     <w:pPr>
       <w:spacing w:after="0" w:line="240" w:lineRule="auto"/>
@@ -19629,9 +19885,9 @@
       </w:tcPr>
     </w:tblStylePr>
   </w:style>
-  <w:style w:type="table" w:styleId="788">
+  <w:style w:type="table" w:styleId="806">
     <w:name w:val="Bordered &amp; Lined - Accent 4"/>
-    <w:basedOn w:val="817"/>
+    <w:basedOn w:val="835"/>
     <w:uiPriority w:val="99"/>
     <w:pPr>
       <w:spacing w:after="0" w:line="240" w:lineRule="auto"/>
@@ -19727,9 +19983,9 @@
       </w:tcPr>
     </w:tblStylePr>
   </w:style>
-  <w:style w:type="table" w:styleId="789">
+  <w:style w:type="table" w:styleId="807">
     <w:name w:val="Bordered &amp; Lined - Accent 5"/>
-    <w:basedOn w:val="817"/>
+    <w:basedOn w:val="835"/>
     <w:uiPriority w:val="99"/>
     <w:pPr>
       <w:spacing w:after="0" w:line="240" w:lineRule="auto"/>
@@ -19825,9 +20081,9 @@
       </w:tcPr>
     </w:tblStylePr>
   </w:style>
-  <w:style w:type="table" w:styleId="790">
+  <w:style w:type="table" w:styleId="808">
     <w:name w:val="Bordered &amp; Lined - Accent 6"/>
-    <w:basedOn w:val="817"/>
+    <w:basedOn w:val="835"/>
     <w:uiPriority w:val="99"/>
     <w:pPr>
       <w:spacing w:after="0" w:line="240" w:lineRule="auto"/>
@@ -19923,9 +20179,9 @@
       </w:tcPr>
     </w:tblStylePr>
   </w:style>
-  <w:style w:type="table" w:styleId="791">
+  <w:style w:type="table" w:styleId="809">
     <w:name w:val="Bordered"/>
-    <w:basedOn w:val="817"/>
+    <w:basedOn w:val="835"/>
     <w:uiPriority w:val="99"/>
     <w:pPr>
       <w:spacing w:after="0" w:line="240" w:lineRule="auto"/>
@@ -20002,9 +20258,9 @@
       </w:tcPr>
     </w:tblStylePr>
   </w:style>
-  <w:style w:type="table" w:styleId="792">
+  <w:style w:type="table" w:styleId="810">
     <w:name w:val="Bordered - Accent 1"/>
-    <w:basedOn w:val="817"/>
+    <w:basedOn w:val="835"/>
     <w:uiPriority w:val="99"/>
     <w:pPr>
       <w:spacing w:after="0" w:line="240" w:lineRule="auto"/>
@@ -20081,9 +20337,9 @@
       </w:tcPr>
     </w:tblStylePr>
   </w:style>
-  <w:style w:type="table" w:styleId="793">
+  <w:style w:type="table" w:styleId="811">
     <w:name w:val="Bordered - Accent 2"/>
-    <w:basedOn w:val="817"/>
+    <w:basedOn w:val="835"/>
     <w:uiPriority w:val="99"/>
     <w:pPr>
       <w:spacing w:after="0" w:line="240" w:lineRule="auto"/>
@@ -20160,9 +20416,9 @@
       </w:tcPr>
     </w:tblStylePr>
   </w:style>
-  <w:style w:type="table" w:styleId="794">
+  <w:style w:type="table" w:styleId="812">
     <w:name w:val="Bordered - Accent 3"/>
-    <w:basedOn w:val="817"/>
+    <w:basedOn w:val="835"/>
     <w:uiPriority w:val="99"/>
     <w:pPr>
       <w:spacing w:after="0" w:line="240" w:lineRule="auto"/>
@@ -20239,9 +20495,9 @@
       </w:tcPr>
     </w:tblStylePr>
   </w:style>
-  <w:style w:type="table" w:styleId="795">
+  <w:style w:type="table" w:styleId="813">
     <w:name w:val="Bordered - Accent 4"/>
-    <w:basedOn w:val="817"/>
+    <w:basedOn w:val="835"/>
     <w:uiPriority w:val="99"/>
     <w:pPr>
       <w:spacing w:after="0" w:line="240" w:lineRule="auto"/>
@@ -20318,9 +20574,9 @@
       </w:tcPr>
     </w:tblStylePr>
   </w:style>
-  <w:style w:type="table" w:styleId="796">
+  <w:style w:type="table" w:styleId="814">
     <w:name w:val="Bordered - Accent 5"/>
-    <w:basedOn w:val="817"/>
+    <w:basedOn w:val="835"/>
     <w:uiPriority w:val="99"/>
     <w:pPr>
       <w:spacing w:after="0" w:line="240" w:lineRule="auto"/>
@@ -20397,9 +20653,9 @@
       </w:tcPr>
     </w:tblStylePr>
   </w:style>
-  <w:style w:type="table" w:styleId="797">
+  <w:style w:type="table" w:styleId="815">
     <w:name w:val="Bordered - Accent 6"/>
-    <w:basedOn w:val="817"/>
+    <w:basedOn w:val="835"/>
     <w:uiPriority w:val="99"/>
     <w:pPr>
       <w:spacing w:after="0" w:line="240" w:lineRule="auto"/>
@@ -20476,10 +20732,10 @@
       </w:tcPr>
     </w:tblStylePr>
   </w:style>
-  <w:style w:type="paragraph" w:styleId="798">
+  <w:style w:type="paragraph" w:styleId="816">
     <w:name w:val="footnote text"/>
-    <w:basedOn w:val="815"/>
-    <w:link w:val="799"/>
+    <w:basedOn w:val="833"/>
+    <w:link w:val="817"/>
     <w:uiPriority w:val="99"/>
     <w:semiHidden/>
     <w:unhideWhenUsed/>
@@ -20490,27 +20746,27 @@
       <w:sz w:val="18"/>
     </w:rPr>
   </w:style>
-  <w:style w:type="character" w:styleId="799">
+  <w:style w:type="character" w:styleId="817">
     <w:name w:val="Footnote Text Char"/>
-    <w:link w:val="798"/>
+    <w:link w:val="816"/>
     <w:uiPriority w:val="99"/>
     <w:rPr>
       <w:sz w:val="18"/>
     </w:rPr>
   </w:style>
-  <w:style w:type="character" w:styleId="800">
+  <w:style w:type="character" w:styleId="818">
     <w:name w:val="footnote reference"/>
-    <w:basedOn w:val="816"/>
+    <w:basedOn w:val="834"/>
     <w:uiPriority w:val="99"/>
     <w:unhideWhenUsed/>
     <w:rPr>
       <w:vertAlign w:val="superscript"/>
     </w:rPr>
   </w:style>
-  <w:style w:type="paragraph" w:styleId="801">
+  <w:style w:type="paragraph" w:styleId="819">
     <w:name w:val="endnote text"/>
-    <w:basedOn w:val="815"/>
-    <w:link w:val="802"/>
+    <w:basedOn w:val="833"/>
+    <w:link w:val="820"/>
     <w:uiPriority w:val="99"/>
     <w:semiHidden/>
     <w:unhideWhenUsed/>
@@ -20521,17 +20777,17 @@
       <w:sz w:val="20"/>
     </w:rPr>
   </w:style>
-  <w:style w:type="character" w:styleId="802">
+  <w:style w:type="character" w:styleId="820">
     <w:name w:val="Endnote Text Char"/>
-    <w:link w:val="801"/>
+    <w:link w:val="819"/>
     <w:uiPriority w:val="99"/>
     <w:rPr>
       <w:sz w:val="20"/>
     </w:rPr>
   </w:style>
-  <w:style w:type="character" w:styleId="803">
+  <w:style w:type="character" w:styleId="821">
     <w:name w:val="endnote reference"/>
-    <w:basedOn w:val="816"/>
+    <w:basedOn w:val="834"/>
     <w:uiPriority w:val="99"/>
     <w:semiHidden/>
     <w:unhideWhenUsed/>
@@ -20539,10 +20795,10 @@
       <w:vertAlign w:val="superscript"/>
     </w:rPr>
   </w:style>
-  <w:style w:type="paragraph" w:styleId="804">
+  <w:style w:type="paragraph" w:styleId="822">
     <w:name w:val="toc 1"/>
-    <w:basedOn w:val="815"/>
-    <w:next w:val="815"/>
+    <w:basedOn w:val="833"/>
+    <w:next w:val="833"/>
     <w:uiPriority w:val="39"/>
     <w:unhideWhenUsed/>
     <w:pPr>
@@ -20550,10 +20806,10 @@
       <w:spacing w:after="57"/>
     </w:pPr>
   </w:style>
-  <w:style w:type="paragraph" w:styleId="805">
+  <w:style w:type="paragraph" w:styleId="823">
     <w:name w:val="toc 2"/>
-    <w:basedOn w:val="815"/>
-    <w:next w:val="815"/>
+    <w:basedOn w:val="833"/>
+    <w:next w:val="833"/>
     <w:uiPriority w:val="39"/>
     <w:unhideWhenUsed/>
     <w:pPr>
@@ -20561,10 +20817,10 @@
       <w:spacing w:after="57"/>
     </w:pPr>
   </w:style>
-  <w:style w:type="paragraph" w:styleId="806">
+  <w:style w:type="paragraph" w:styleId="824">
     <w:name w:val="toc 3"/>
-    <w:basedOn w:val="815"/>
-    <w:next w:val="815"/>
+    <w:basedOn w:val="833"/>
+    <w:next w:val="833"/>
     <w:uiPriority w:val="39"/>
     <w:unhideWhenUsed/>
     <w:pPr>
@@ -20572,10 +20828,10 @@
       <w:spacing w:after="57"/>
     </w:pPr>
   </w:style>
-  <w:style w:type="paragraph" w:styleId="807">
+  <w:style w:type="paragraph" w:styleId="825">
     <w:name w:val="toc 4"/>
-    <w:basedOn w:val="815"/>
-    <w:next w:val="815"/>
+    <w:basedOn w:val="833"/>
+    <w:next w:val="833"/>
     <w:uiPriority w:val="39"/>
     <w:unhideWhenUsed/>
     <w:pPr>
@@ -20583,10 +20839,10 @@
       <w:spacing w:after="57"/>
     </w:pPr>
   </w:style>
-  <w:style w:type="paragraph" w:styleId="808">
+  <w:style w:type="paragraph" w:styleId="826">
     <w:name w:val="toc 5"/>
-    <w:basedOn w:val="815"/>
-    <w:next w:val="815"/>
+    <w:basedOn w:val="833"/>
+    <w:next w:val="833"/>
     <w:uiPriority w:val="39"/>
     <w:unhideWhenUsed/>
     <w:pPr>
@@ -20594,10 +20850,10 @@
       <w:spacing w:after="57"/>
     </w:pPr>
   </w:style>
-  <w:style w:type="paragraph" w:styleId="809">
+  <w:style w:type="paragraph" w:styleId="827">
     <w:name w:val="toc 6"/>
-    <w:basedOn w:val="815"/>
-    <w:next w:val="815"/>
+    <w:basedOn w:val="833"/>
+    <w:next w:val="833"/>
     <w:uiPriority w:val="39"/>
     <w:unhideWhenUsed/>
     <w:pPr>
@@ -20605,10 +20861,10 @@
       <w:spacing w:after="57"/>
     </w:pPr>
   </w:style>
-  <w:style w:type="paragraph" w:styleId="810">
+  <w:style w:type="paragraph" w:styleId="828">
     <w:name w:val="toc 7"/>
-    <w:basedOn w:val="815"/>
-    <w:next w:val="815"/>
+    <w:basedOn w:val="833"/>
+    <w:next w:val="833"/>
     <w:uiPriority w:val="39"/>
     <w:unhideWhenUsed/>
     <w:pPr>
@@ -20616,10 +20872,10 @@
       <w:spacing w:after="57"/>
     </w:pPr>
   </w:style>
-  <w:style w:type="paragraph" w:styleId="811">
+  <w:style w:type="paragraph" w:styleId="829">
     <w:name w:val="toc 8"/>
-    <w:basedOn w:val="815"/>
-    <w:next w:val="815"/>
+    <w:basedOn w:val="833"/>
+    <w:next w:val="833"/>
     <w:uiPriority w:val="39"/>
     <w:unhideWhenUsed/>
     <w:pPr>
@@ -20627,10 +20883,10 @@
       <w:spacing w:after="57"/>
     </w:pPr>
   </w:style>
-  <w:style w:type="paragraph" w:styleId="812">
+  <w:style w:type="paragraph" w:styleId="830">
     <w:name w:val="toc 9"/>
-    <w:basedOn w:val="815"/>
-    <w:next w:val="815"/>
+    <w:basedOn w:val="833"/>
+    <w:next w:val="833"/>
     <w:uiPriority w:val="39"/>
     <w:unhideWhenUsed/>
     <w:pPr>
@@ -20638,32 +20894,32 @@
       <w:spacing w:after="57"/>
     </w:pPr>
   </w:style>
-  <w:style w:type="paragraph" w:styleId="813">
+  <w:style w:type="paragraph" w:styleId="831">
     <w:name w:val="TOC Heading"/>
     <w:uiPriority w:val="39"/>
     <w:unhideWhenUsed/>
   </w:style>
-  <w:style w:type="paragraph" w:styleId="814">
+  <w:style w:type="paragraph" w:styleId="832">
     <w:name w:val="table of figures"/>
-    <w:basedOn w:val="815"/>
-    <w:next w:val="815"/>
+    <w:basedOn w:val="833"/>
+    <w:next w:val="833"/>
     <w:uiPriority w:val="99"/>
     <w:unhideWhenUsed/>
     <w:pPr>
       <w:spacing w:after="0" w:afterAutospacing="0"/>
     </w:pPr>
   </w:style>
-  <w:style w:type="paragraph" w:styleId="815" w:default="1">
+  <w:style w:type="paragraph" w:styleId="833" w:default="1">
     <w:name w:val="Normal"/>
     <w:qFormat/>
   </w:style>
-  <w:style w:type="character" w:styleId="816" w:default="1">
+  <w:style w:type="character" w:styleId="834" w:default="1">
     <w:name w:val="Default Paragraph Font"/>
     <w:uiPriority w:val="1"/>
     <w:semiHidden/>
     <w:unhideWhenUsed/>
   </w:style>
-  <w:style w:type="table" w:styleId="817" w:default="1">
+  <w:style w:type="table" w:styleId="835" w:default="1">
     <w:name w:val="Normal Table"/>
     <w:uiPriority w:val="99"/>
     <w:semiHidden/>
@@ -20678,15 +20934,15 @@
       </w:tblCellMar>
     </w:tblPr>
   </w:style>
-  <w:style w:type="numbering" w:styleId="818" w:default="1">
+  <w:style w:type="numbering" w:styleId="836" w:default="1">
     <w:name w:val="No List"/>
     <w:uiPriority w:val="99"/>
     <w:semiHidden/>
     <w:unhideWhenUsed/>
   </w:style>
-  <w:style w:type="paragraph" w:styleId="819" w:customStyle="1">
+  <w:style w:type="paragraph" w:styleId="837" w:customStyle="1">
     <w:name w:val="По умолчанию"/>
-    <w:next w:val="815"/>
+    <w:next w:val="833"/>
     <w:pPr>
       <w:spacing w:after="0" w:line="240" w:lineRule="auto"/>
     </w:pPr>
@@ -20696,10 +20952,10 @@
       <w:lang w:eastAsia="ru-RU"/>
     </w:rPr>
   </w:style>
-  <w:style w:type="paragraph" w:styleId="820">
+  <w:style w:type="paragraph" w:styleId="838">
     <w:name w:val="Footer"/>
-    <w:basedOn w:val="815"/>
-    <w:link w:val="821"/>
+    <w:basedOn w:val="833"/>
+    <w:link w:val="839"/>
     <w:uiPriority w:val="99"/>
     <w:unhideWhenUsed/>
     <w:pPr>
@@ -20710,15 +20966,15 @@
       </w:tabs>
     </w:pPr>
   </w:style>
-  <w:style w:type="character" w:styleId="821" w:customStyle="1">
+  <w:style w:type="character" w:styleId="839" w:customStyle="1">
     <w:name w:val="Нижний колонтитул Знак"/>
-    <w:basedOn w:val="816"/>
-    <w:link w:val="820"/>
+    <w:basedOn w:val="834"/>
+    <w:link w:val="838"/>
     <w:uiPriority w:val="99"/>
   </w:style>
-  <w:style w:type="paragraph" w:styleId="822">
+  <w:style w:type="paragraph" w:styleId="840">
     <w:name w:val="Normal (Web)"/>
-    <w:basedOn w:val="815"/>
+    <w:basedOn w:val="833"/>
     <w:uiPriority w:val="99"/>
     <w:semiHidden/>
     <w:unhideWhenUsed/>
@@ -20732,9 +20988,9 @@
       <w:lang w:eastAsia="ru-RU"/>
     </w:rPr>
   </w:style>
-  <w:style w:type="character" w:styleId="823">
+  <w:style w:type="character" w:styleId="841">
     <w:name w:val="Strong"/>
-    <w:basedOn w:val="816"/>
+    <w:basedOn w:val="834"/>
     <w:uiPriority w:val="22"/>
     <w:qFormat/>
     <w:rPr>
@@ -20742,9 +20998,9 @@
       <w:bCs/>
     </w:rPr>
   </w:style>
-  <w:style w:type="paragraph" w:styleId="824">
+  <w:style w:type="paragraph" w:styleId="842">
     <w:name w:val="List Paragraph"/>
-    <w:basedOn w:val="815"/>
+    <w:basedOn w:val="833"/>
     <w:uiPriority w:val="34"/>
     <w:qFormat/>
     <w:pPr>
@@ -20752,9 +21008,9 @@
       <w:ind w:left="720"/>
     </w:pPr>
   </w:style>
-  <w:style w:type="character" w:styleId="825">
+  <w:style w:type="character" w:styleId="843">
     <w:name w:val="Hyperlink"/>
-    <w:basedOn w:val="816"/>
+    <w:basedOn w:val="834"/>
     <w:uiPriority w:val="99"/>
     <w:semiHidden/>
     <w:unhideWhenUsed/>
@@ -20763,9 +21019,9 @@
       <w:u w:val="single"/>
     </w:rPr>
   </w:style>
-  <w:style w:type="character" w:styleId="826">
+  <w:style w:type="character" w:styleId="844">
     <w:name w:val="FollowedHyperlink"/>
-    <w:basedOn w:val="816"/>
+    <w:basedOn w:val="834"/>
     <w:uiPriority w:val="99"/>
     <w:semiHidden/>
     <w:unhideWhenUsed/>

</xml_diff>